<commit_message>
schedule showing booked appointments
</commit_message>
<xml_diff>
--- a/project-resources/Spring-MVC-Project-Assignment.docx
+++ b/project-resources/Spring-MVC-Project-Assignment.docx
@@ -1,6 +1,6 @@
 
 <file path=word/document.xml><?xml version="1.0" encoding="utf-8"?>
-<w:document xmlns:wpc="http://schemas.microsoft.com/office/word/2010/wordprocessingCanvas" xmlns:cx="http://schemas.microsoft.com/office/drawing/2014/chartex" xmlns:mc="http://schemas.openxmlformats.org/markup-compatibility/2006" xmlns:o="urn:schemas-microsoft-com:office:office" xmlns:r="http://schemas.openxmlformats.org/officeDocument/2006/relationships" xmlns:m="http://schemas.openxmlformats.org/officeDocument/2006/math" xmlns:v="urn:schemas-microsoft-com:vml" xmlns:wp14="http://schemas.microsoft.com/office/word/2010/wordprocessingDrawing" xmlns:wp="http://schemas.openxmlformats.org/drawingml/2006/wordprocessingDrawing" xmlns:w10="urn:schemas-microsoft-com:office:word" xmlns:w="http://schemas.openxmlformats.org/wordprocessingml/2006/main" xmlns:w14="http://schemas.microsoft.com/office/word/2010/wordml" xmlns:w15="http://schemas.microsoft.com/office/word/2012/wordml" xmlns:w16se="http://schemas.microsoft.com/office/word/2015/wordml/symex" xmlns:wpg="http://schemas.microsoft.com/office/word/2010/wordprocessingGroup" xmlns:wpi="http://schemas.microsoft.com/office/word/2010/wordprocessingInk" xmlns:wne="http://schemas.microsoft.com/office/word/2006/wordml" xmlns:wps="http://schemas.microsoft.com/office/word/2010/wordprocessingShape" mc:Ignorable="w14 w15 w16se wp14">
+<w:document xmlns:wpc="http://schemas.microsoft.com/office/word/2010/wordprocessingCanvas" xmlns:cx="http://schemas.microsoft.com/office/drawing/2014/chartex" xmlns:cx1="http://schemas.microsoft.com/office/drawing/2015/9/8/chartex" xmlns:cx2="http://schemas.microsoft.com/office/drawing/2015/10/21/chartex" xmlns:cx3="http://schemas.microsoft.com/office/drawing/2016/5/9/chartex" xmlns:cx4="http://schemas.microsoft.com/office/drawing/2016/5/10/chartex" xmlns:cx5="http://schemas.microsoft.com/office/drawing/2016/5/11/chartex" xmlns:cx6="http://schemas.microsoft.com/office/drawing/2016/5/12/chartex" xmlns:cx7="http://schemas.microsoft.com/office/drawing/2016/5/13/chartex" xmlns:cx8="http://schemas.microsoft.com/office/drawing/2016/5/14/chartex" xmlns:mc="http://schemas.openxmlformats.org/markup-compatibility/2006" xmlns:o="urn:schemas-microsoft-com:office:office" xmlns:r="http://schemas.openxmlformats.org/officeDocument/2006/relationships" xmlns:m="http://schemas.openxmlformats.org/officeDocument/2006/math" xmlns:v="urn:schemas-microsoft-com:vml" xmlns:wp14="http://schemas.microsoft.com/office/word/2010/wordprocessingDrawing" xmlns:wp="http://schemas.openxmlformats.org/drawingml/2006/wordprocessingDrawing" xmlns:w10="urn:schemas-microsoft-com:office:word" xmlns:w="http://schemas.openxmlformats.org/wordprocessingml/2006/main" xmlns:w14="http://schemas.microsoft.com/office/word/2010/wordml" xmlns:w15="http://schemas.microsoft.com/office/word/2012/wordml" xmlns:w16se="http://schemas.microsoft.com/office/word/2015/wordml/symex" xmlns:wpg="http://schemas.microsoft.com/office/word/2010/wordprocessingGroup" xmlns:wpi="http://schemas.microsoft.com/office/word/2010/wordprocessingInk" xmlns:wne="http://schemas.microsoft.com/office/word/2006/wordml" xmlns:wps="http://schemas.microsoft.com/office/word/2010/wordprocessingShape" mc:Ignorable="w14 w15 w16se wp14">
   <w:body>
     <w:p>
       <w:pPr>
@@ -79,18 +79,21 @@
       </w:pPr>
       <w:r>
         <w:rPr>
+          <w:highlight w:val="green"/>
           <w:lang w:val="en-GB"/>
         </w:rPr>
         <w:t xml:space="preserve">Your </w:t>
       </w:r>
       <w:r>
         <w:rPr>
+          <w:highlight w:val="green"/>
           <w:lang w:val="en-GB"/>
         </w:rPr>
         <w:t>W</w:t>
       </w:r>
       <w:r>
         <w:rPr>
+          <w:highlight w:val="green"/>
           <w:lang w:val="en-GB"/>
         </w:rPr>
         <w:t>eb application should use the following technologies, frameworks and development techniques:</w:t>
@@ -104,17 +107,20 @@
           <w:numId w:val="26"/>
         </w:numPr>
         <w:rPr>
-          <w:lang w:val="en-GB"/>
-        </w:rPr>
-      </w:pPr>
-      <w:r>
-        <w:rPr>
+          <w:highlight w:val="green"/>
+          <w:lang w:val="en-GB"/>
+        </w:rPr>
+      </w:pPr>
+      <w:r>
+        <w:rPr>
+          <w:highlight w:val="green"/>
           <w:lang w:val="en-GB"/>
         </w:rPr>
         <w:t xml:space="preserve">The </w:t>
       </w:r>
       <w:r>
         <w:rPr>
+          <w:highlight w:val="green"/>
           <w:lang w:val="en-GB"/>
         </w:rPr>
         <w:t xml:space="preserve">application must be implemented using </w:t>
@@ -122,6 +128,7 @@
       <w:r>
         <w:rPr>
           <w:b/>
+          <w:highlight w:val="green"/>
           <w:lang w:val="en-GB"/>
         </w:rPr>
         <w:t>SPRING</w:t>
@@ -129,12 +136,14 @@
       <w:r>
         <w:rPr>
           <w:b/>
+          <w:highlight w:val="green"/>
           <w:lang w:val="en-GB"/>
         </w:rPr>
         <w:t xml:space="preserve"> MVC</w:t>
       </w:r>
       <w:r>
         <w:rPr>
+          <w:highlight w:val="green"/>
           <w:lang w:val="en-GB"/>
         </w:rPr>
         <w:t xml:space="preserve"> framework.</w:t>
@@ -148,11 +157,13 @@
           <w:numId w:val="26"/>
         </w:numPr>
         <w:rPr>
-          <w:lang w:val="en-GB"/>
-        </w:rPr>
-      </w:pPr>
-      <w:r>
-        <w:rPr>
+          <w:highlight w:val="green"/>
+          <w:lang w:val="en-GB"/>
+        </w:rPr>
+      </w:pPr>
+      <w:r>
+        <w:rPr>
+          <w:highlight w:val="green"/>
           <w:lang w:val="en-GB"/>
         </w:rPr>
         <w:t>The application must have at least 8 web pages (views)</w:t>
@@ -166,11 +177,13 @@
           <w:numId w:val="26"/>
         </w:numPr>
         <w:rPr>
-          <w:lang w:val="en-GB"/>
-        </w:rPr>
-      </w:pPr>
-      <w:r>
-        <w:rPr>
+          <w:highlight w:val="green"/>
+          <w:lang w:val="en-GB"/>
+        </w:rPr>
+      </w:pPr>
+      <w:r>
+        <w:rPr>
+          <w:highlight w:val="green"/>
           <w:lang w:val="en-GB"/>
         </w:rPr>
         <w:t>The application must have at least 4 entity models</w:t>
@@ -184,11 +197,13 @@
           <w:numId w:val="26"/>
         </w:numPr>
         <w:rPr>
-          <w:lang w:val="en-GB"/>
-        </w:rPr>
-      </w:pPr>
-      <w:r>
-        <w:rPr>
+          <w:highlight w:val="green"/>
+          <w:lang w:val="en-GB"/>
+        </w:rPr>
+      </w:pPr>
+      <w:r>
+        <w:rPr>
+          <w:highlight w:val="green"/>
           <w:lang w:val="en-GB"/>
         </w:rPr>
         <w:t xml:space="preserve">The application must have at least 4 controllers </w:t>
@@ -202,11 +217,13 @@
           <w:numId w:val="26"/>
         </w:numPr>
         <w:rPr>
-          <w:lang w:val="en-GB"/>
-        </w:rPr>
-      </w:pPr>
-      <w:r>
-        <w:rPr>
+          <w:highlight w:val="green"/>
+          <w:lang w:val="en-GB"/>
+        </w:rPr>
+      </w:pPr>
+      <w:r>
+        <w:rPr>
+          <w:highlight w:val="green"/>
           <w:lang w:val="en-GB"/>
         </w:rPr>
         <w:t xml:space="preserve">Use </w:t>
@@ -214,12 +231,14 @@
       <w:r>
         <w:rPr>
           <w:b/>
+          <w:highlight w:val="green"/>
           <w:lang w:val="en-GB"/>
         </w:rPr>
         <w:t>IntelliJ or Eclipse</w:t>
       </w:r>
       <w:r>
         <w:rPr>
+          <w:highlight w:val="green"/>
           <w:lang w:val="en-GB"/>
         </w:rPr>
         <w:t>.</w:t>
@@ -233,17 +252,20 @@
           <w:numId w:val="26"/>
         </w:numPr>
         <w:rPr>
-          <w:lang w:val="en-GB"/>
-        </w:rPr>
-      </w:pPr>
-      <w:r>
-        <w:rPr>
+          <w:highlight w:val="green"/>
+          <w:lang w:val="en-GB"/>
+        </w:rPr>
+      </w:pPr>
+      <w:r>
+        <w:rPr>
+          <w:highlight w:val="green"/>
           <w:lang w:val="en-GB"/>
         </w:rPr>
         <w:t>U</w:t>
       </w:r>
       <w:r>
         <w:rPr>
+          <w:highlight w:val="green"/>
           <w:lang w:val="en-GB"/>
         </w:rPr>
         <w:t xml:space="preserve">se </w:t>
@@ -251,18 +273,21 @@
       <w:r>
         <w:rPr>
           <w:b/>
+          <w:highlight w:val="green"/>
           <w:lang w:val="en-GB"/>
         </w:rPr>
         <w:t>Thymeleaf or JSP</w:t>
       </w:r>
       <w:r>
         <w:rPr>
+          <w:highlight w:val="green"/>
           <w:lang w:val="en-GB"/>
         </w:rPr>
         <w:t xml:space="preserve"> template engine for generating the UI</w:t>
       </w:r>
       <w:r>
         <w:rPr>
+          <w:highlight w:val="green"/>
           <w:lang w:val="en-GB"/>
         </w:rPr>
         <w:t>.</w:t>
@@ -277,11 +302,13 @@
         </w:numPr>
         <w:rPr>
           <w:b/>
-          <w:lang w:val="en-GB"/>
-        </w:rPr>
-      </w:pPr>
-      <w:r>
-        <w:rPr>
+          <w:highlight w:val="green"/>
+          <w:lang w:val="en-GB"/>
+        </w:rPr>
+      </w:pPr>
+      <w:r>
+        <w:rPr>
+          <w:highlight w:val="green"/>
           <w:lang w:val="en-GB"/>
         </w:rPr>
         <w:t xml:space="preserve">Use </w:t>
@@ -289,6 +316,7 @@
       <w:r>
         <w:rPr>
           <w:b/>
+          <w:highlight w:val="green"/>
           <w:lang w:val="en-GB"/>
         </w:rPr>
         <w:t>fragments.</w:t>
@@ -302,11 +330,13 @@
           <w:numId w:val="26"/>
         </w:numPr>
         <w:rPr>
-          <w:lang w:val="en-GB"/>
-        </w:rPr>
-      </w:pPr>
-      <w:r>
-        <w:rPr>
+          <w:highlight w:val="green"/>
+          <w:lang w:val="en-GB"/>
+        </w:rPr>
+      </w:pPr>
+      <w:r>
+        <w:rPr>
+          <w:highlight w:val="green"/>
           <w:lang w:val="en-GB"/>
         </w:rPr>
         <w:t xml:space="preserve">You could also make the front-end using JavaScript and consuming a rest service from Web API </w:t>
@@ -320,11 +350,13 @@
           <w:numId w:val="26"/>
         </w:numPr>
         <w:rPr>
-          <w:lang w:val="en-GB"/>
-        </w:rPr>
-      </w:pPr>
-      <w:r>
-        <w:rPr>
+          <w:highlight w:val="green"/>
+          <w:lang w:val="en-GB"/>
+        </w:rPr>
+      </w:pPr>
+      <w:r>
+        <w:rPr>
+          <w:highlight w:val="green"/>
           <w:lang w:val="en-GB"/>
         </w:rPr>
         <w:t xml:space="preserve">Use </w:t>
@@ -332,6 +364,7 @@
       <w:r>
         <w:rPr>
           <w:b/>
+          <w:highlight w:val="green"/>
           <w:lang w:val="en-GB"/>
         </w:rPr>
         <w:t>MySQL</w:t>
@@ -339,24 +372,28 @@
       <w:r>
         <w:rPr>
           <w:b/>
+          <w:highlight w:val="green"/>
           <w:lang w:val="en-GB"/>
         </w:rPr>
         <w:t>/Oracle/PostgreSQL</w:t>
       </w:r>
       <w:r>
         <w:rPr>
+          <w:highlight w:val="green"/>
           <w:lang w:val="en-GB"/>
         </w:rPr>
         <w:t xml:space="preserve"> as </w:t>
       </w:r>
       <w:r>
         <w:rPr>
+          <w:highlight w:val="green"/>
           <w:lang w:val="en-GB"/>
         </w:rPr>
         <w:t xml:space="preserve">a </w:t>
       </w:r>
       <w:r>
         <w:rPr>
+          <w:highlight w:val="green"/>
           <w:lang w:val="en-GB"/>
         </w:rPr>
         <w:t>database back-end.</w:t>
@@ -370,11 +407,13 @@
           <w:numId w:val="26"/>
         </w:numPr>
         <w:rPr>
-          <w:lang w:val="en-GB"/>
-        </w:rPr>
-      </w:pPr>
-      <w:r>
-        <w:rPr>
+          <w:highlight w:val="green"/>
+          <w:lang w:val="en-GB"/>
+        </w:rPr>
+      </w:pPr>
+      <w:r>
+        <w:rPr>
+          <w:highlight w:val="green"/>
           <w:lang w:val="en-GB"/>
         </w:rPr>
         <w:t xml:space="preserve">Use </w:t>
@@ -382,24 +421,28 @@
       <w:r>
         <w:rPr>
           <w:b/>
+          <w:highlight w:val="green"/>
           <w:lang w:val="en-GB"/>
         </w:rPr>
         <w:t>Spring Data</w:t>
       </w:r>
       <w:r>
         <w:rPr>
+          <w:highlight w:val="green"/>
           <w:lang w:val="en-GB"/>
         </w:rPr>
         <w:t xml:space="preserve"> to access you</w:t>
       </w:r>
       <w:r>
         <w:rPr>
+          <w:highlight w:val="green"/>
           <w:lang w:val="en-GB"/>
         </w:rPr>
         <w:t>r</w:t>
       </w:r>
       <w:r>
         <w:rPr>
+          <w:highlight w:val="green"/>
           <w:lang w:val="en-GB"/>
         </w:rPr>
         <w:t xml:space="preserve"> database.</w:t>
@@ -413,11 +456,13 @@
           <w:numId w:val="26"/>
         </w:numPr>
         <w:rPr>
-          <w:lang w:val="en-GB"/>
-        </w:rPr>
-      </w:pPr>
-      <w:r>
-        <w:rPr>
+          <w:highlight w:val="green"/>
+          <w:lang w:val="en-GB"/>
+        </w:rPr>
+      </w:pPr>
+      <w:r>
+        <w:rPr>
+          <w:highlight w:val="green"/>
           <w:lang w:val="en-GB"/>
         </w:rPr>
         <w:t xml:space="preserve">User </w:t>
@@ -425,12 +470,14 @@
       <w:r>
         <w:rPr>
           <w:b/>
+          <w:highlight w:val="green"/>
           <w:lang w:val="en-GB"/>
         </w:rPr>
         <w:t>Hibernate</w:t>
       </w:r>
       <w:r>
         <w:rPr>
+          <w:highlight w:val="green"/>
           <w:lang w:val="en-GB"/>
         </w:rPr>
         <w:t>/</w:t>
@@ -438,12 +485,14 @@
       <w:r>
         <w:rPr>
           <w:b/>
+          <w:highlight w:val="green"/>
           <w:lang w:val="en-GB"/>
         </w:rPr>
         <w:t>EclipseLink</w:t>
       </w:r>
       <w:r>
         <w:rPr>
+          <w:highlight w:val="green"/>
           <w:lang w:val="en-GB"/>
         </w:rPr>
         <w:t xml:space="preserve"> or any other provider as a JPA implementation</w:t>
@@ -457,11 +506,13 @@
           <w:numId w:val="26"/>
         </w:numPr>
         <w:rPr>
-          <w:lang w:val="en-GB"/>
-        </w:rPr>
-      </w:pPr>
-      <w:r>
-        <w:rPr>
+          <w:highlight w:val="green"/>
+          <w:lang w:val="en-GB"/>
+        </w:rPr>
+      </w:pPr>
+      <w:r>
+        <w:rPr>
+          <w:highlight w:val="green"/>
           <w:lang w:val="en-GB"/>
         </w:rPr>
         <w:t xml:space="preserve">Use responsive design based on </w:t>
@@ -469,6 +520,7 @@
       <w:r>
         <w:rPr>
           <w:b/>
+          <w:highlight w:val="green"/>
           <w:lang w:val="en-GB"/>
         </w:rPr>
         <w:t>Twitter Bootstrap</w:t>
@@ -476,6 +528,7 @@
       <w:r>
         <w:rPr>
           <w:b/>
+          <w:highlight w:val="green"/>
           <w:lang w:val="en-US"/>
         </w:rPr>
         <w:t>/Google M</w:t>
@@ -483,6 +536,7 @@
       <w:r>
         <w:rPr>
           <w:b/>
+          <w:highlight w:val="green"/>
           <w:lang w:val="en-US"/>
         </w:rPr>
         <w:t>aterial design</w:t>
@@ -490,6 +544,7 @@
       <w:r>
         <w:rPr>
           <w:bCs/>
+          <w:highlight w:val="green"/>
           <w:lang w:val="en-GB"/>
         </w:rPr>
         <w:t>.</w:t>
@@ -503,11 +558,13 @@
           <w:numId w:val="26"/>
         </w:numPr>
         <w:rPr>
-          <w:lang w:val="en-GB"/>
-        </w:rPr>
-      </w:pPr>
-      <w:r>
-        <w:rPr>
+          <w:highlight w:val="green"/>
+          <w:lang w:val="en-GB"/>
+        </w:rPr>
+      </w:pPr>
+      <w:r>
+        <w:rPr>
+          <w:highlight w:val="green"/>
           <w:lang w:val="en-GB"/>
         </w:rPr>
         <w:t xml:space="preserve">Use the standard </w:t>
@@ -515,12 +572,14 @@
       <w:r>
         <w:rPr>
           <w:b/>
+          <w:highlight w:val="green"/>
           <w:lang w:val="en-GB"/>
         </w:rPr>
         <w:t>Spring Security</w:t>
       </w:r>
       <w:r>
         <w:rPr>
+          <w:highlight w:val="green"/>
           <w:lang w:val="en-GB"/>
         </w:rPr>
         <w:t xml:space="preserve"> for managing </w:t>
@@ -528,12 +587,14 @@
       <w:r>
         <w:rPr>
           <w:b/>
+          <w:highlight w:val="green"/>
           <w:lang w:val="en-GB"/>
         </w:rPr>
         <w:t>users</w:t>
       </w:r>
       <w:r>
         <w:rPr>
+          <w:highlight w:val="green"/>
           <w:lang w:val="en-GB"/>
         </w:rPr>
         <w:t xml:space="preserve"> and </w:t>
@@ -541,6 +602,7 @@
       <w:r>
         <w:rPr>
           <w:b/>
+          <w:highlight w:val="green"/>
           <w:lang w:val="en-GB"/>
         </w:rPr>
         <w:t>roles</w:t>
@@ -548,6 +610,7 @@
       <w:r>
         <w:rPr>
           <w:bCs/>
+          <w:highlight w:val="green"/>
           <w:lang w:val="en-GB"/>
         </w:rPr>
         <w:t>.</w:t>
@@ -561,23 +624,27 @@
           <w:numId w:val="26"/>
         </w:numPr>
         <w:rPr>
-          <w:lang w:val="en-GB"/>
-        </w:rPr>
-      </w:pPr>
-      <w:r>
-        <w:rPr>
+          <w:highlight w:val="green"/>
+          <w:lang w:val="en-GB"/>
+        </w:rPr>
+      </w:pPr>
+      <w:r>
+        <w:rPr>
+          <w:highlight w:val="green"/>
           <w:lang w:val="en-GB"/>
         </w:rPr>
         <w:t xml:space="preserve">Your registered users should have at least one of </w:t>
       </w:r>
       <w:r>
         <w:rPr>
+          <w:highlight w:val="green"/>
           <w:lang w:val="en-GB"/>
         </w:rPr>
         <w:t>these</w:t>
       </w:r>
       <w:r>
         <w:rPr>
+          <w:highlight w:val="green"/>
           <w:lang w:val="en-GB"/>
         </w:rPr>
         <w:t xml:space="preserve"> roles: </w:t>
@@ -585,12 +652,14 @@
       <w:r>
         <w:rPr>
           <w:b/>
+          <w:highlight w:val="green"/>
           <w:lang w:val="en-GB"/>
         </w:rPr>
         <w:t>user</w:t>
       </w:r>
       <w:r>
         <w:rPr>
+          <w:highlight w:val="green"/>
           <w:lang w:val="en-GB"/>
         </w:rPr>
         <w:t xml:space="preserve"> and </w:t>
@@ -598,12 +667,14 @@
       <w:r>
         <w:rPr>
           <w:b/>
+          <w:highlight w:val="green"/>
           <w:lang w:val="en-GB"/>
         </w:rPr>
         <w:t>administrator</w:t>
       </w:r>
       <w:r>
         <w:rPr>
+          <w:highlight w:val="green"/>
           <w:lang w:val="en-GB"/>
         </w:rPr>
         <w:t>.</w:t>
@@ -617,11 +688,13 @@
           <w:numId w:val="26"/>
         </w:numPr>
         <w:rPr>
-          <w:lang w:val="en-GB"/>
-        </w:rPr>
-      </w:pPr>
-      <w:r>
-        <w:rPr>
+          <w:highlight w:val="green"/>
+          <w:lang w:val="en-GB"/>
+        </w:rPr>
+      </w:pPr>
+      <w:r>
+        <w:rPr>
+          <w:highlight w:val="green"/>
           <w:lang w:val="en-GB"/>
         </w:rPr>
         <w:t xml:space="preserve">Use </w:t>
@@ -629,6 +702,7 @@
       <w:r>
         <w:rPr>
           <w:b/>
+          <w:highlight w:val="green"/>
           <w:lang w:val="en-GB"/>
         </w:rPr>
         <w:t xml:space="preserve">AJAX </w:t>
@@ -636,6 +710,7 @@
       <w:r>
         <w:rPr>
           <w:bCs/>
+          <w:highlight w:val="green"/>
           <w:lang w:val="en-GB"/>
         </w:rPr>
         <w:t>request to asynchronously load and display data</w:t>
@@ -643,6 +718,7 @@
       <w:r>
         <w:rPr>
           <w:b/>
+          <w:highlight w:val="green"/>
           <w:lang w:val="en-GB"/>
         </w:rPr>
         <w:t xml:space="preserve"> </w:t>
@@ -650,32 +726,21 @@
       <w:r>
         <w:rPr>
           <w:bCs/>
-          <w:lang w:val="en-GB"/>
-        </w:rPr>
-        <w:t>somewh</w:t>
-      </w:r>
-      <w:r>
-        <w:rPr>
-          <w:bCs/>
-          <w:lang w:val="en-GB"/>
-        </w:rPr>
-        <w:t>er</w:t>
-      </w:r>
-      <w:r>
-        <w:rPr>
-          <w:bCs/>
-          <w:lang w:val="en-GB"/>
-        </w:rPr>
-        <w:t>e in</w:t>
-      </w:r>
-      <w:r>
-        <w:rPr>
+          <w:highlight w:val="green"/>
+          <w:lang w:val="en-GB"/>
+        </w:rPr>
+        <w:t>somewhere in</w:t>
+      </w:r>
+      <w:r>
+        <w:rPr>
+          <w:highlight w:val="green"/>
           <w:lang w:val="en-GB"/>
         </w:rPr>
         <w:t xml:space="preserve"> your application</w:t>
       </w:r>
       <w:r>
         <w:rPr>
+          <w:highlight w:val="green"/>
           <w:lang w:val="en-GB"/>
         </w:rPr>
         <w:t>.</w:t>
@@ -904,6 +969,7 @@
           <w:rStyle w:val="Strong"/>
           <w:b w:val="0"/>
           <w:bCs w:val="0"/>
+          <w:highlight w:val="green"/>
           <w:lang w:val="en-GB"/>
         </w:rPr>
       </w:pPr>
@@ -911,6 +977,7 @@
         <w:rPr>
           <w:rStyle w:val="Strong"/>
           <w:b w:val="0"/>
+          <w:highlight w:val="green"/>
           <w:lang w:val="en-GB"/>
         </w:rPr>
         <w:t xml:space="preserve">Use </w:t>
@@ -919,6 +986,7 @@
         <w:rPr>
           <w:rStyle w:val="Strong"/>
           <w:noProof/>
+          <w:highlight w:val="green"/>
           <w:lang w:val="en-US"/>
         </w:rPr>
         <w:t>Model</w:t>
@@ -927,6 +995,7 @@
         <w:rPr>
           <w:rStyle w:val="Strong"/>
           <w:noProof/>
+          <w:highlight w:val="green"/>
           <w:lang w:val="en-US"/>
         </w:rPr>
         <w:t>М</w:t>
@@ -935,6 +1004,7 @@
         <w:rPr>
           <w:rStyle w:val="Strong"/>
           <w:noProof/>
+          <w:highlight w:val="green"/>
           <w:lang w:val="en-US"/>
         </w:rPr>
         <w:t>apper</w:t>
@@ -943,6 +1013,7 @@
         <w:rPr>
           <w:rStyle w:val="Strong"/>
           <w:noProof/>
+          <w:highlight w:val="green"/>
         </w:rPr>
         <w:t xml:space="preserve"> </w:t>
       </w:r>
@@ -951,6 +1022,7 @@
           <w:rStyle w:val="Strong"/>
           <w:b w:val="0"/>
           <w:noProof/>
+          <w:highlight w:val="green"/>
           <w:lang w:val="en-US"/>
         </w:rPr>
         <w:t>or other mapping library</w:t>
@@ -959,6 +1031,7 @@
         <w:rPr>
           <w:rStyle w:val="Strong"/>
           <w:b w:val="0"/>
+          <w:highlight w:val="green"/>
           <w:lang w:val="en-GB"/>
         </w:rPr>
         <w:t>.</w:t>
@@ -971,8 +1044,6 @@
           <w:lang w:val="en-US"/>
         </w:rPr>
       </w:pPr>
-      <w:bookmarkStart w:id="0" w:name="_GoBack"/>
-      <w:bookmarkEnd w:id="0"/>
       <w:r>
         <w:rPr>
           <w:lang w:val="en-US"/>
@@ -989,17 +1060,20 @@
         <w:spacing w:before="120" w:after="120" w:line="240" w:lineRule="auto"/>
         <w:jc w:val="both"/>
         <w:rPr>
-          <w:lang w:val="en-US"/>
-        </w:rPr>
-      </w:pPr>
-      <w:r>
-        <w:rPr>
+          <w:highlight w:val="green"/>
+          <w:lang w:val="en-US"/>
+        </w:rPr>
+      </w:pPr>
+      <w:r>
+        <w:rPr>
+          <w:highlight w:val="green"/>
           <w:lang w:val="en-US"/>
         </w:rPr>
         <w:t>Follow the best practices for OO design</w:t>
       </w:r>
       <w:r>
         <w:rPr>
+          <w:highlight w:val="green"/>
           <w:lang w:val="en-US"/>
         </w:rPr>
         <w:t xml:space="preserve"> and </w:t>
@@ -1008,24 +1082,28 @@
         <w:rPr>
           <w:b/>
           <w:bCs/>
+          <w:highlight w:val="green"/>
           <w:lang w:val="en-US"/>
         </w:rPr>
         <w:t>high-quality code</w:t>
       </w:r>
       <w:r>
         <w:rPr>
+          <w:highlight w:val="green"/>
           <w:lang w:val="en-US"/>
         </w:rPr>
         <w:t xml:space="preserve"> for the </w:t>
       </w:r>
       <w:r>
         <w:rPr>
+          <w:highlight w:val="green"/>
           <w:lang w:val="en-US"/>
         </w:rPr>
         <w:t>Web application</w:t>
       </w:r>
       <w:r>
         <w:rPr>
+          <w:highlight w:val="green"/>
           <w:lang w:val="en-US"/>
         </w:rPr>
         <w:t>:</w:t>
@@ -1040,11 +1118,13 @@
         <w:spacing w:before="120" w:after="120" w:line="240" w:lineRule="auto"/>
         <w:jc w:val="both"/>
         <w:rPr>
-          <w:lang w:val="en-US"/>
-        </w:rPr>
-      </w:pPr>
-      <w:r>
-        <w:rPr>
+          <w:highlight w:val="green"/>
+          <w:lang w:val="en-US"/>
+        </w:rPr>
+      </w:pPr>
+      <w:r>
+        <w:rPr>
+          <w:highlight w:val="green"/>
           <w:lang w:val="en-US"/>
         </w:rPr>
         <w:t>Use data encapsulation.</w:t>
@@ -1068,6 +1148,12 @@
         </w:rPr>
         <w:t>Use exception handling properly.</w:t>
       </w:r>
+      <w:r>
+        <w:rPr>
+          <w:lang w:val="en-US"/>
+        </w:rPr>
+        <w:t xml:space="preserve"> //BikeNotFoundException()</w:t>
+      </w:r>
     </w:p>
     <w:p>
       <w:pPr>
@@ -1078,11 +1164,13 @@
         <w:spacing w:before="120" w:after="120" w:line="240" w:lineRule="auto"/>
         <w:jc w:val="both"/>
         <w:rPr>
-          <w:lang w:val="en-US"/>
-        </w:rPr>
-      </w:pPr>
-      <w:r>
-        <w:rPr>
+          <w:highlight w:val="green"/>
+          <w:lang w:val="en-US"/>
+        </w:rPr>
+      </w:pPr>
+      <w:r>
+        <w:rPr>
+          <w:highlight w:val="green"/>
           <w:lang w:val="en-US"/>
         </w:rPr>
         <w:t>Use inheritance, abstraction and polymorphism properly.</w:t>
@@ -1097,11 +1185,13 @@
         <w:spacing w:before="120" w:after="120" w:line="240" w:lineRule="auto"/>
         <w:jc w:val="both"/>
         <w:rPr>
-          <w:lang w:val="en-US"/>
-        </w:rPr>
-      </w:pPr>
-      <w:r>
-        <w:rPr>
+          <w:highlight w:val="green"/>
+          <w:lang w:val="en-US"/>
+        </w:rPr>
+      </w:pPr>
+      <w:r>
+        <w:rPr>
+          <w:highlight w:val="green"/>
           <w:lang w:val="en-US"/>
         </w:rPr>
         <w:t>Follow the principles of strong cohesion and loose coupling.</w:t>
@@ -1116,11 +1206,13 @@
         <w:spacing w:before="120" w:after="120" w:line="240" w:lineRule="auto"/>
         <w:jc w:val="both"/>
         <w:rPr>
-          <w:lang w:val="en-US"/>
-        </w:rPr>
-      </w:pPr>
-      <w:r>
-        <w:rPr>
+          <w:highlight w:val="green"/>
+          <w:lang w:val="en-US"/>
+        </w:rPr>
+      </w:pPr>
+      <w:r>
+        <w:rPr>
+          <w:highlight w:val="green"/>
           <w:lang w:val="en-US"/>
         </w:rPr>
         <w:t>Correctly format and structure your code, name your identifiers and make the code readable.</w:t>
@@ -1135,35 +1227,41 @@
         <w:spacing w:before="120" w:after="120" w:line="240" w:lineRule="auto"/>
         <w:jc w:val="both"/>
         <w:rPr>
-          <w:lang w:val="en-US"/>
-        </w:rPr>
-      </w:pPr>
-      <w:r>
-        <w:rPr>
+          <w:highlight w:val="green"/>
+          <w:lang w:val="en-US"/>
+        </w:rPr>
+      </w:pPr>
+      <w:r>
+        <w:rPr>
+          <w:highlight w:val="green"/>
           <w:lang w:val="en-US"/>
         </w:rPr>
         <w:t>Well</w:t>
       </w:r>
       <w:r>
         <w:rPr>
+          <w:highlight w:val="green"/>
           <w:lang w:val="en-US"/>
         </w:rPr>
         <w:t xml:space="preserve"> looking </w:t>
       </w:r>
       <w:r>
         <w:rPr>
+          <w:highlight w:val="green"/>
           <w:lang w:val="en-US"/>
         </w:rPr>
         <w:t>user interface (</w:t>
       </w:r>
       <w:r>
         <w:rPr>
+          <w:highlight w:val="green"/>
           <w:lang w:val="en-US"/>
         </w:rPr>
         <w:t>UI</w:t>
       </w:r>
       <w:r>
         <w:rPr>
+          <w:highlight w:val="green"/>
           <w:lang w:val="en-US"/>
         </w:rPr>
         <w:t>).</w:t>
@@ -1178,11 +1276,13 @@
         <w:spacing w:before="120" w:after="120" w:line="240" w:lineRule="auto"/>
         <w:jc w:val="both"/>
         <w:rPr>
-          <w:lang w:val="en-US"/>
-        </w:rPr>
-      </w:pPr>
-      <w:r>
-        <w:rPr>
+          <w:highlight w:val="green"/>
+          <w:lang w:val="en-US"/>
+        </w:rPr>
+      </w:pPr>
+      <w:r>
+        <w:rPr>
+          <w:highlight w:val="green"/>
           <w:lang w:val="en-US"/>
         </w:rPr>
         <w:t>Good usability (easy to use UI).</w:t>
@@ -1197,35 +1297,41 @@
         <w:spacing w:before="120" w:after="120" w:line="240" w:lineRule="auto"/>
         <w:jc w:val="both"/>
         <w:rPr>
-          <w:lang w:val="en-US"/>
-        </w:rPr>
-      </w:pPr>
-      <w:r>
-        <w:rPr>
+          <w:highlight w:val="green"/>
+          <w:lang w:val="en-US"/>
+        </w:rPr>
+      </w:pPr>
+      <w:r>
+        <w:rPr>
+          <w:highlight w:val="green"/>
           <w:lang w:val="en-US"/>
         </w:rPr>
         <w:t>S</w:t>
       </w:r>
       <w:r>
         <w:rPr>
+          <w:highlight w:val="green"/>
           <w:lang w:val="en-US"/>
         </w:rPr>
         <w:t xml:space="preserve">upporting of all modern </w:t>
       </w:r>
       <w:r>
         <w:rPr>
+          <w:highlight w:val="green"/>
           <w:lang w:val="en-US"/>
         </w:rPr>
         <w:t>W</w:t>
       </w:r>
       <w:r>
         <w:rPr>
+          <w:highlight w:val="green"/>
           <w:lang w:val="en-US"/>
         </w:rPr>
         <w:t>eb browsers</w:t>
       </w:r>
       <w:r>
         <w:rPr>
+          <w:highlight w:val="green"/>
           <w:lang w:val="en-US"/>
         </w:rPr>
         <w:t>.</w:t>
@@ -1265,11 +1371,13 @@
         <w:spacing w:before="120" w:after="120" w:line="240" w:lineRule="auto"/>
         <w:jc w:val="both"/>
         <w:rPr>
-          <w:lang w:val="en-US"/>
-        </w:rPr>
-      </w:pPr>
-      <w:r>
-        <w:rPr>
+          <w:highlight w:val="green"/>
+          <w:lang w:val="en-US"/>
+        </w:rPr>
+      </w:pPr>
+      <w:r>
+        <w:rPr>
+          <w:highlight w:val="green"/>
           <w:lang w:val="en-US"/>
         </w:rPr>
         <w:t xml:space="preserve">Use a </w:t>
@@ -1278,12 +1386,14 @@
         <w:rPr>
           <w:b/>
           <w:bCs/>
+          <w:highlight w:val="green"/>
           <w:lang w:val="en-US"/>
         </w:rPr>
         <w:t>source control system</w:t>
       </w:r>
       <w:r>
         <w:rPr>
+          <w:highlight w:val="green"/>
           <w:lang w:val="en-US"/>
         </w:rPr>
         <w:t xml:space="preserve"> by choice, e.g. GitHub, </w:t>
@@ -1291,12 +1401,14 @@
       <w:r>
         <w:rPr>
           <w:noProof/>
+          <w:highlight w:val="green"/>
           <w:lang w:val="en-US"/>
         </w:rPr>
         <w:t>BitBucket</w:t>
       </w:r>
       <w:r>
         <w:rPr>
+          <w:highlight w:val="green"/>
           <w:lang w:val="en-US"/>
         </w:rPr>
         <w:t>.</w:t>
@@ -1311,29 +1423,34 @@
         <w:spacing w:before="120" w:after="120" w:line="240" w:lineRule="auto"/>
         <w:jc w:val="both"/>
         <w:rPr>
-          <w:lang w:val="en-US"/>
-        </w:rPr>
-      </w:pPr>
-      <w:r>
-        <w:rPr>
+          <w:highlight w:val="green"/>
+          <w:lang w:val="en-US"/>
+        </w:rPr>
+      </w:pPr>
+      <w:r>
+        <w:rPr>
+          <w:highlight w:val="green"/>
           <w:lang w:val="en-GB"/>
         </w:rPr>
         <w:t xml:space="preserve">Submit a link to your </w:t>
       </w:r>
       <w:r>
         <w:rPr>
+          <w:highlight w:val="green"/>
           <w:lang w:val="en-GB"/>
         </w:rPr>
         <w:t xml:space="preserve">public </w:t>
       </w:r>
       <w:r>
         <w:rPr>
+          <w:highlight w:val="green"/>
           <w:lang w:val="en-GB"/>
         </w:rPr>
         <w:t xml:space="preserve">source code </w:t>
       </w:r>
       <w:r>
         <w:rPr>
+          <w:highlight w:val="green"/>
           <w:lang w:val="en-GB"/>
         </w:rPr>
         <w:t>repository.</w:t>
@@ -1343,11 +1460,13 @@
       <w:pPr>
         <w:pStyle w:val="Heading2"/>
         <w:rPr>
-          <w:lang w:val="en-US"/>
-        </w:rPr>
-      </w:pPr>
-      <w:r>
-        <w:rPr>
+          <w:highlight w:val="green"/>
+          <w:lang w:val="en-US"/>
+        </w:rPr>
+      </w:pPr>
+      <w:r>
+        <w:rPr>
+          <w:highlight w:val="green"/>
           <w:lang w:val="en-US"/>
         </w:rPr>
         <w:lastRenderedPageBreak/>
@@ -1357,23 +1476,27 @@
     <w:p>
       <w:pPr>
         <w:rPr>
-          <w:lang w:val="en-US"/>
-        </w:rPr>
-      </w:pPr>
-      <w:r>
-        <w:rPr>
+          <w:highlight w:val="green"/>
+          <w:lang w:val="en-US"/>
+        </w:rPr>
+      </w:pPr>
+      <w:r>
+        <w:rPr>
+          <w:highlight w:val="green"/>
           <w:lang w:val="en-US"/>
         </w:rPr>
         <w:t xml:space="preserve">Each </w:t>
       </w:r>
       <w:r>
         <w:rPr>
+          <w:highlight w:val="green"/>
           <w:lang w:val="en-US"/>
         </w:rPr>
         <w:t>student</w:t>
       </w:r>
       <w:r>
         <w:rPr>
+          <w:highlight w:val="green"/>
           <w:lang w:val="en-US"/>
         </w:rPr>
         <w:t xml:space="preserve"> will have to deliver a </w:t>
@@ -1381,66 +1504,77 @@
       <w:r>
         <w:rPr>
           <w:b/>
+          <w:highlight w:val="green"/>
           <w:lang w:val="en-US"/>
         </w:rPr>
         <w:t>public defense</w:t>
       </w:r>
       <w:r>
         <w:rPr>
+          <w:highlight w:val="green"/>
           <w:lang w:val="en-US"/>
         </w:rPr>
         <w:t xml:space="preserve"> of its work in fro</w:t>
       </w:r>
       <w:r>
         <w:rPr>
+          <w:highlight w:val="green"/>
           <w:lang w:val="en-US"/>
         </w:rPr>
         <w:t>nt</w:t>
       </w:r>
       <w:r>
         <w:rPr>
+          <w:highlight w:val="green"/>
           <w:lang w:val="en-US"/>
         </w:rPr>
         <w:t xml:space="preserve"> of the other students</w:t>
       </w:r>
       <w:r>
         <w:rPr>
+          <w:highlight w:val="green"/>
           <w:lang w:val="en-US"/>
         </w:rPr>
         <w:t>,</w:t>
       </w:r>
       <w:r>
         <w:rPr>
+          <w:highlight w:val="green"/>
           <w:lang w:val="en-US"/>
         </w:rPr>
         <w:t xml:space="preserve"> trainers</w:t>
       </w:r>
       <w:r>
         <w:rPr>
+          <w:highlight w:val="green"/>
           <w:lang w:val="en-US"/>
         </w:rPr>
         <w:t xml:space="preserve"> and assistants</w:t>
       </w:r>
       <w:r>
         <w:rPr>
+          <w:highlight w:val="green"/>
           <w:lang w:val="en-US"/>
         </w:rPr>
         <w:t xml:space="preserve">. </w:t>
       </w:r>
       <w:r>
         <w:rPr>
+          <w:highlight w:val="green"/>
           <w:lang w:val="en-US"/>
         </w:rPr>
         <w:t>Students</w:t>
       </w:r>
       <w:r>
         <w:rPr>
+          <w:highlight w:val="green"/>
           <w:lang w:val="en-US"/>
         </w:rPr>
         <w:t xml:space="preserve"> </w:t>
       </w:r>
       <w:r>
         <w:rPr>
+          <w:highlight w:val="green"/>
           <w:lang w:val="en-US"/>
         </w:rPr>
         <w:t xml:space="preserve">will have </w:t>
@@ -1448,6 +1582,7 @@
       <w:r>
         <w:rPr>
           <w:b/>
+          <w:highlight w:val="green"/>
           <w:lang w:val="en-US"/>
         </w:rPr>
         <w:t xml:space="preserve">only </w:t>
@@ -1455,6 +1590,7 @@
       <w:r>
         <w:rPr>
           <w:b/>
+          <w:highlight w:val="green"/>
           <w:lang w:val="en-US"/>
         </w:rPr>
         <w:t>1</w:t>
@@ -1462,6 +1598,7 @@
       <w:r>
         <w:rPr>
           <w:b/>
+          <w:highlight w:val="green"/>
           <w:lang w:val="en-US"/>
         </w:rPr>
         <w:t>5</w:t>
@@ -1469,12 +1606,14 @@
       <w:r>
         <w:rPr>
           <w:b/>
+          <w:highlight w:val="green"/>
           <w:lang w:val="en-US"/>
         </w:rPr>
         <w:t xml:space="preserve"> minutes</w:t>
       </w:r>
       <w:r>
         <w:rPr>
+          <w:highlight w:val="green"/>
           <w:lang w:val="en-US"/>
         </w:rPr>
         <w:t xml:space="preserve"> for the following:</w:t>
@@ -1488,54 +1627,63 @@
           <w:numId w:val="5"/>
         </w:numPr>
         <w:rPr>
+          <w:highlight w:val="green"/>
           <w:lang w:val="en-US"/>
         </w:rPr>
       </w:pPr>
       <w:r>
         <w:rPr>
           <w:b/>
+          <w:highlight w:val="green"/>
           <w:lang w:val="en-US"/>
         </w:rPr>
         <w:t>Demonstrate</w:t>
       </w:r>
       <w:r>
         <w:rPr>
+          <w:highlight w:val="green"/>
           <w:lang w:val="en-US"/>
         </w:rPr>
         <w:t xml:space="preserve"> </w:t>
       </w:r>
       <w:r>
         <w:rPr>
+          <w:highlight w:val="green"/>
           <w:lang w:val="en-US"/>
         </w:rPr>
         <w:t>how the</w:t>
       </w:r>
       <w:r>
         <w:rPr>
+          <w:highlight w:val="green"/>
           <w:lang w:val="en-US"/>
         </w:rPr>
         <w:t xml:space="preserve"> </w:t>
       </w:r>
       <w:r>
         <w:rPr>
+          <w:highlight w:val="green"/>
           <w:lang w:val="en-US"/>
         </w:rPr>
         <w:t>application</w:t>
       </w:r>
       <w:r>
         <w:rPr>
+          <w:highlight w:val="green"/>
           <w:lang w:val="en-US"/>
         </w:rPr>
         <w:t xml:space="preserve"> </w:t>
       </w:r>
       <w:r>
         <w:rPr>
+          <w:highlight w:val="green"/>
           <w:lang w:val="en-US"/>
         </w:rPr>
         <w:t xml:space="preserve">works </w:t>
       </w:r>
       <w:r>
         <w:rPr>
+          <w:highlight w:val="green"/>
           <w:lang w:val="en-US"/>
         </w:rPr>
         <w:t>(very shortly).</w:t>
@@ -1549,11 +1697,13 @@
           <w:numId w:val="5"/>
         </w:numPr>
         <w:rPr>
-          <w:lang w:val="en-US"/>
-        </w:rPr>
-      </w:pPr>
-      <w:r>
-        <w:rPr>
+          <w:highlight w:val="green"/>
+          <w:lang w:val="en-US"/>
+        </w:rPr>
+      </w:pPr>
+      <w:r>
+        <w:rPr>
+          <w:highlight w:val="green"/>
           <w:lang w:val="en-US"/>
         </w:rPr>
         <w:t xml:space="preserve">Show the </w:t>
@@ -1561,24 +1711,28 @@
       <w:r>
         <w:rPr>
           <w:b/>
+          <w:highlight w:val="green"/>
           <w:lang w:val="en-US"/>
         </w:rPr>
         <w:t>source code</w:t>
       </w:r>
       <w:r>
         <w:rPr>
+          <w:highlight w:val="green"/>
           <w:lang w:val="en-US"/>
         </w:rPr>
         <w:t xml:space="preserve"> </w:t>
       </w:r>
       <w:r>
         <w:rPr>
+          <w:highlight w:val="green"/>
           <w:lang w:val="en-US"/>
         </w:rPr>
         <w:t>and explain how it works</w:t>
       </w:r>
       <w:r>
         <w:rPr>
+          <w:highlight w:val="green"/>
           <w:lang w:val="en-US"/>
         </w:rPr>
         <w:t>.</w:t>
@@ -1592,11 +1746,13 @@
           <w:numId w:val="5"/>
         </w:numPr>
         <w:rPr>
-          <w:lang w:val="en-US"/>
-        </w:rPr>
-      </w:pPr>
-      <w:r>
-        <w:rPr>
+          <w:highlight w:val="green"/>
+          <w:lang w:val="en-US"/>
+        </w:rPr>
+      </w:pPr>
+      <w:r>
+        <w:rPr>
+          <w:highlight w:val="green"/>
           <w:lang w:val="en-US"/>
         </w:rPr>
         <w:t xml:space="preserve">Optionally you might prepare a </w:t>
@@ -1604,12 +1760,14 @@
       <w:r>
         <w:rPr>
           <w:b/>
+          <w:highlight w:val="green"/>
           <w:lang w:val="en-US"/>
         </w:rPr>
         <w:t>presentation</w:t>
       </w:r>
       <w:r>
         <w:rPr>
+          <w:highlight w:val="green"/>
           <w:lang w:val="en-US"/>
         </w:rPr>
         <w:t xml:space="preserve"> (3-4 slides).</w:t>
@@ -1618,11 +1776,13 @@
     <w:p>
       <w:pPr>
         <w:rPr>
-          <w:lang w:val="en-US"/>
-        </w:rPr>
-      </w:pPr>
-      <w:r>
-        <w:rPr>
+          <w:highlight w:val="green"/>
+          <w:lang w:val="en-US"/>
+        </w:rPr>
+      </w:pPr>
+      <w:r>
+        <w:rPr>
+          <w:highlight w:val="green"/>
           <w:lang w:val="en-US"/>
         </w:rPr>
         <w:t xml:space="preserve">Please be </w:t>
@@ -1630,30 +1790,35 @@
       <w:r>
         <w:rPr>
           <w:b/>
+          <w:highlight w:val="green"/>
           <w:lang w:val="en-US"/>
         </w:rPr>
         <w:t>strict in timing</w:t>
       </w:r>
       <w:r>
         <w:rPr>
+          <w:highlight w:val="green"/>
           <w:lang w:val="en-US"/>
         </w:rPr>
         <w:t xml:space="preserve">! </w:t>
       </w:r>
       <w:r>
         <w:rPr>
+          <w:highlight w:val="green"/>
           <w:lang w:val="en-US"/>
         </w:rPr>
         <w:t>On the 1</w:t>
       </w:r>
       <w:r>
         <w:rPr>
+          <w:highlight w:val="green"/>
           <w:lang w:val="en-US"/>
         </w:rPr>
         <w:t>5</w:t>
       </w:r>
       <w:r>
         <w:rPr>
+          <w:highlight w:val="green"/>
           <w:vertAlign w:val="superscript"/>
           <w:lang w:val="en-US"/>
         </w:rPr>
@@ -1661,6 +1826,7 @@
       </w:r>
       <w:r>
         <w:rPr>
+          <w:highlight w:val="green"/>
           <w:lang w:val="en-US"/>
         </w:rPr>
         <w:t xml:space="preserve"> minute you </w:t>
@@ -1668,12 +1834,14 @@
       <w:r>
         <w:rPr>
           <w:b/>
+          <w:highlight w:val="green"/>
           <w:lang w:val="en-US"/>
         </w:rPr>
         <w:t>will be interrupted</w:t>
       </w:r>
       <w:r>
         <w:rPr>
+          <w:highlight w:val="green"/>
           <w:lang w:val="en-US"/>
         </w:rPr>
         <w:t xml:space="preserve">! It is good idea to leave </w:t>
@@ -1681,6 +1849,7 @@
       <w:r>
         <w:rPr>
           <w:b/>
+          <w:highlight w:val="green"/>
           <w:lang w:val="en-US"/>
         </w:rPr>
         <w:t>the last 2</w:t>
@@ -1688,6 +1857,7 @@
       <w:r>
         <w:rPr>
           <w:b/>
+          <w:highlight w:val="green"/>
           <w:lang w:val="en-US"/>
         </w:rPr>
         <w:t>-3</w:t>
@@ -1695,12 +1865,14 @@
       <w:r>
         <w:rPr>
           <w:b/>
+          <w:highlight w:val="green"/>
           <w:lang w:val="en-US"/>
         </w:rPr>
         <w:t xml:space="preserve"> minutes for questions </w:t>
       </w:r>
       <w:r>
         <w:rPr>
+          <w:highlight w:val="green"/>
           <w:lang w:val="en-US"/>
         </w:rPr>
         <w:t>from the other students, trainers and assistants.</w:t>
@@ -1714,6 +1886,7 @@
       </w:pPr>
       <w:r>
         <w:rPr>
+          <w:highlight w:val="green"/>
           <w:lang w:val="en-US"/>
         </w:rPr>
         <w:t xml:space="preserve">Be </w:t>
@@ -1721,18 +1894,21 @@
       <w:r>
         <w:rPr>
           <w:b/>
+          <w:highlight w:val="green"/>
           <w:lang w:val="en-US"/>
         </w:rPr>
         <w:t>well prepared</w:t>
       </w:r>
       <w:r>
         <w:rPr>
+          <w:highlight w:val="green"/>
           <w:lang w:val="en-US"/>
         </w:rPr>
         <w:t xml:space="preserve"> for presenting maximum of your work for minimum time. Bring your own laptop. Test it preliminary with the multimedia projector. Open the project assets beforehand to save time</w:t>
       </w:r>
       <w:r>
         <w:rPr>
+          <w:highlight w:val="green"/>
           <w:lang w:val="en-US"/>
         </w:rPr>
         <w:t>.</w:t>
@@ -2003,18 +2179,21 @@
         </w:numPr>
         <w:rPr>
           <w:b/>
+          <w:highlight w:val="green"/>
           <w:lang w:val="en-US"/>
         </w:rPr>
       </w:pPr>
       <w:r>
         <w:rPr>
           <w:b/>
+          <w:highlight w:val="green"/>
           <w:lang w:val="en-US"/>
         </w:rPr>
         <w:t>Functionality</w:t>
       </w:r>
       <w:r>
         <w:rPr>
+          <w:highlight w:val="green"/>
           <w:lang w:val="en-US"/>
         </w:rPr>
         <w:t xml:space="preserve"> – </w:t>
@@ -2022,6 +2201,7 @@
       <w:r>
         <w:rPr>
           <w:b/>
+          <w:highlight w:val="green"/>
           <w:lang w:val="en-US"/>
         </w:rPr>
         <w:t>0…20</w:t>
@@ -2036,12 +2216,14 @@
         </w:numPr>
         <w:rPr>
           <w:b/>
+          <w:highlight w:val="green"/>
           <w:lang w:val="en-US"/>
         </w:rPr>
       </w:pPr>
       <w:r>
         <w:rPr>
           <w:b/>
+          <w:highlight w:val="green"/>
           <w:lang w:val="en-US"/>
         </w:rPr>
         <w:t>Implementing controllers correctly</w:t>
@@ -2049,30 +2231,28 @@
       <w:r>
         <w:rPr>
           <w:b/>
+          <w:highlight w:val="green"/>
           <w:lang w:val="en-US"/>
         </w:rPr>
         <w:t xml:space="preserve"> </w:t>
       </w:r>
       <w:r>
         <w:rPr>
-          <w:lang w:val="en-US"/>
-        </w:rPr>
-        <w:t>(</w:t>
-      </w:r>
-      <w:r>
-        <w:rPr>
-          <w:lang w:val="en-US"/>
-        </w:rPr>
-        <w:t xml:space="preserve">controllers should do only their </w:t>
-      </w:r>
-      <w:r>
-        <w:rPr>
+          <w:highlight w:val="green"/>
+          <w:lang w:val="en-US"/>
+        </w:rPr>
+        <w:t xml:space="preserve">(controllers should do only their </w:t>
+      </w:r>
+      <w:r>
+        <w:rPr>
+          <w:highlight w:val="green"/>
           <w:lang w:val="en-US"/>
         </w:rPr>
         <w:t>work</w:t>
       </w:r>
       <w:r>
         <w:rPr>
+          <w:highlight w:val="green"/>
           <w:lang w:val="en-US"/>
         </w:rPr>
         <w:t>)</w:t>
@@ -2080,6 +2260,7 @@
       <w:r>
         <w:rPr>
           <w:b/>
+          <w:highlight w:val="green"/>
           <w:lang w:val="en-US"/>
         </w:rPr>
         <w:t xml:space="preserve"> – 0...5</w:t>
@@ -2094,12 +2275,14 @@
         </w:numPr>
         <w:rPr>
           <w:b/>
+          <w:highlight w:val="green"/>
           <w:lang w:val="en-US"/>
         </w:rPr>
       </w:pPr>
       <w:r>
         <w:rPr>
           <w:b/>
+          <w:highlight w:val="green"/>
           <w:lang w:val="en-US"/>
         </w:rPr>
         <w:t>Implementing views correctly</w:t>
@@ -2107,24 +2290,28 @@
       <w:r>
         <w:rPr>
           <w:b/>
+          <w:highlight w:val="green"/>
           <w:lang w:val="en-US"/>
         </w:rPr>
         <w:t xml:space="preserve"> </w:t>
       </w:r>
       <w:r>
         <w:rPr>
+          <w:highlight w:val="green"/>
           <w:lang w:val="en-US"/>
         </w:rPr>
         <w:t>(using display</w:t>
       </w:r>
       <w:r>
         <w:rPr>
+          <w:highlight w:val="green"/>
           <w:lang w:val="en-US"/>
         </w:rPr>
         <w:t xml:space="preserve"> and</w:t>
       </w:r>
       <w:r>
         <w:rPr>
+          <w:highlight w:val="green"/>
           <w:lang w:val="en-US"/>
         </w:rPr>
         <w:t xml:space="preserve"> editor templates)</w:t>
@@ -2132,6 +2319,7 @@
       <w:r>
         <w:rPr>
           <w:b/>
+          <w:highlight w:val="green"/>
           <w:lang w:val="en-US"/>
         </w:rPr>
         <w:t xml:space="preserve"> – 0…5</w:t>
@@ -2146,55 +2334,57 @@
         </w:numPr>
         <w:rPr>
           <w:b/>
+          <w:highlight w:val="yellow"/>
           <w:lang w:val="en-US"/>
         </w:rPr>
       </w:pPr>
       <w:r>
         <w:rPr>
           <w:b/>
+          <w:highlight w:val="yellow"/>
           <w:lang w:val="en-US"/>
         </w:rPr>
         <w:t xml:space="preserve">Unit tests </w:t>
       </w:r>
       <w:r>
         <w:rPr>
+          <w:highlight w:val="yellow"/>
           <w:lang w:val="en-US"/>
         </w:rPr>
         <w:t>(</w:t>
       </w:r>
       <w:r>
         <w:rPr>
+          <w:highlight w:val="yellow"/>
           <w:lang w:val="en-US"/>
         </w:rPr>
         <w:t>u</w:t>
       </w:r>
       <w:r>
         <w:rPr>
+          <w:highlight w:val="yellow"/>
           <w:lang w:val="en-US"/>
         </w:rPr>
         <w:t xml:space="preserve">nit test for some of the controllers using </w:t>
       </w:r>
       <w:r>
         <w:rPr>
+          <w:highlight w:val="yellow"/>
           <w:lang w:val="en-US"/>
         </w:rPr>
         <w:t>m</w:t>
       </w:r>
       <w:r>
         <w:rPr>
-          <w:lang w:val="en-US"/>
-        </w:rPr>
-        <w:t>ocking</w:t>
-      </w:r>
-      <w:r>
-        <w:rPr>
-          <w:lang w:val="en-US"/>
-        </w:rPr>
-        <w:t>)</w:t>
+          <w:highlight w:val="yellow"/>
+          <w:lang w:val="en-US"/>
+        </w:rPr>
+        <w:t>ocking)</w:t>
       </w:r>
       <w:r>
         <w:rPr>
           <w:b/>
+          <w:highlight w:val="yellow"/>
           <w:lang w:val="en-US"/>
         </w:rPr>
         <w:t xml:space="preserve"> </w:t>
@@ -2202,6 +2392,7 @@
       <w:r>
         <w:rPr>
           <w:b/>
+          <w:highlight w:val="yellow"/>
           <w:lang w:val="en-US"/>
         </w:rPr>
         <w:t>– 0…10</w:t>
@@ -2216,12 +2407,14 @@
         </w:numPr>
         <w:rPr>
           <w:b/>
+          <w:highlight w:val="yellow"/>
           <w:lang w:val="en-US"/>
         </w:rPr>
       </w:pPr>
       <w:r>
         <w:rPr>
           <w:b/>
+          <w:highlight w:val="yellow"/>
           <w:lang w:val="en-US"/>
         </w:rPr>
         <w:t>Security</w:t>
@@ -2229,72 +2422,84 @@
       <w:r>
         <w:rPr>
           <w:b/>
+          <w:highlight w:val="yellow"/>
           <w:lang w:val="en-US"/>
         </w:rPr>
         <w:t xml:space="preserve"> </w:t>
       </w:r>
       <w:r>
         <w:rPr>
+          <w:highlight w:val="yellow"/>
           <w:lang w:val="en-US"/>
         </w:rPr>
         <w:t>(</w:t>
       </w:r>
       <w:r>
         <w:rPr>
+          <w:highlight w:val="yellow"/>
           <w:lang w:val="en-US"/>
         </w:rPr>
         <w:t xml:space="preserve">prevent </w:t>
       </w:r>
       <w:r>
         <w:rPr>
+          <w:highlight w:val="yellow"/>
           <w:lang w:val="en-US"/>
         </w:rPr>
         <w:t xml:space="preserve">SQL </w:t>
       </w:r>
       <w:r>
         <w:rPr>
+          <w:highlight w:val="yellow"/>
           <w:lang w:val="en-US"/>
         </w:rPr>
         <w:t>i</w:t>
       </w:r>
       <w:r>
         <w:rPr>
+          <w:highlight w:val="yellow"/>
           <w:lang w:val="en-US"/>
         </w:rPr>
         <w:t xml:space="preserve">njection, XSS, CSRF, </w:t>
       </w:r>
       <w:r>
         <w:rPr>
+          <w:highlight w:val="yellow"/>
           <w:lang w:val="en-US"/>
         </w:rPr>
         <w:t>p</w:t>
       </w:r>
       <w:r>
         <w:rPr>
+          <w:highlight w:val="yellow"/>
           <w:lang w:val="en-US"/>
         </w:rPr>
         <w:t xml:space="preserve">arameter </w:t>
       </w:r>
       <w:r>
         <w:rPr>
+          <w:highlight w:val="yellow"/>
           <w:lang w:val="en-US"/>
         </w:rPr>
         <w:t>t</w:t>
       </w:r>
       <w:r>
         <w:rPr>
+          <w:highlight w:val="yellow"/>
           <w:lang w:val="en-US"/>
         </w:rPr>
         <w:t>ampering</w:t>
       </w:r>
       <w:r>
         <w:rPr>
+          <w:highlight w:val="yellow"/>
           <w:lang w:val="en-US"/>
         </w:rPr>
         <w:t>, etc.</w:t>
       </w:r>
       <w:r>
         <w:rPr>
+          <w:highlight w:val="yellow"/>
           <w:lang w:val="en-US"/>
         </w:rPr>
         <w:t>)</w:t>
@@ -2302,6 +2507,7 @@
       <w:r>
         <w:rPr>
           <w:b/>
+          <w:highlight w:val="yellow"/>
           <w:lang w:val="en-US"/>
         </w:rPr>
         <w:t xml:space="preserve"> – 0…5</w:t>
@@ -2316,12 +2522,14 @@
         </w:numPr>
         <w:rPr>
           <w:b/>
+          <w:highlight w:val="yellow"/>
           <w:lang w:val="en-US"/>
         </w:rPr>
       </w:pPr>
       <w:r>
         <w:rPr>
           <w:b/>
+          <w:highlight w:val="yellow"/>
           <w:lang w:val="en-US"/>
         </w:rPr>
         <w:t>D</w:t>
@@ -2329,6 +2537,7 @@
       <w:r>
         <w:rPr>
           <w:b/>
+          <w:highlight w:val="yellow"/>
           <w:lang w:val="en-US"/>
         </w:rPr>
         <w:t>ata validation</w:t>
@@ -2336,12 +2545,14 @@
       <w:r>
         <w:rPr>
           <w:b/>
+          <w:highlight w:val="yellow"/>
           <w:lang w:val="en-US"/>
         </w:rPr>
         <w:t xml:space="preserve"> </w:t>
       </w:r>
       <w:r>
         <w:rPr>
+          <w:highlight w:val="yellow"/>
           <w:lang w:val="en-US"/>
         </w:rPr>
         <w:t>(validation in the models and input models)</w:t>
@@ -2349,6 +2560,7 @@
       <w:r>
         <w:rPr>
           <w:b/>
+          <w:highlight w:val="yellow"/>
           <w:lang w:val="en-US"/>
         </w:rPr>
         <w:t xml:space="preserve"> – 0</w:t>
@@ -2356,6 +2568,7 @@
       <w:r>
         <w:rPr>
           <w:b/>
+          <w:highlight w:val="yellow"/>
           <w:lang w:val="en-US"/>
         </w:rPr>
         <w:t>…</w:t>
@@ -2363,9 +2576,26 @@
       <w:r>
         <w:rPr>
           <w:b/>
+          <w:highlight w:val="yellow"/>
           <w:lang w:val="en-US"/>
         </w:rPr>
         <w:t>10</w:t>
+      </w:r>
+      <w:r>
+        <w:rPr>
+          <w:b/>
+          <w:highlight w:val="yellow"/>
+          <w:lang w:val="en-US"/>
+        </w:rPr>
+        <w:t xml:space="preserve"> //</w:t>
+      </w:r>
+      <w:r>
+        <w:rPr>
+          <w:b/>
+          <w:highlight w:val="red"/>
+          <w:lang w:val="en-US"/>
+        </w:rPr>
+        <w:t>PAGINATION</w:t>
       </w:r>
     </w:p>
     <w:p>
@@ -2377,12 +2607,14 @@
         </w:numPr>
         <w:rPr>
           <w:b/>
+          <w:highlight w:val="green"/>
           <w:lang w:val="en-US"/>
         </w:rPr>
       </w:pPr>
       <w:r>
         <w:rPr>
           <w:b/>
+          <w:highlight w:val="green"/>
           <w:lang w:val="en-US"/>
         </w:rPr>
         <w:t>Using auto mapper and inversion of control – 0…5</w:t>
@@ -2397,12 +2629,14 @@
         </w:numPr>
         <w:rPr>
           <w:b/>
+          <w:highlight w:val="green"/>
           <w:lang w:val="en-US"/>
         </w:rPr>
       </w:pPr>
       <w:r>
         <w:rPr>
           <w:b/>
+          <w:highlight w:val="green"/>
           <w:lang w:val="en-US"/>
         </w:rPr>
         <w:t>Using areas with multiple layouts – 0…10</w:t>
@@ -2416,12 +2650,14 @@
           <w:numId w:val="9"/>
         </w:numPr>
         <w:rPr>
+          <w:highlight w:val="green"/>
           <w:lang w:val="en-US"/>
         </w:rPr>
       </w:pPr>
       <w:r>
         <w:rPr>
           <w:b/>
+          <w:highlight w:val="green"/>
           <w:lang w:val="en-US"/>
         </w:rPr>
         <w:t xml:space="preserve">Code </w:t>
@@ -2429,6 +2665,7 @@
       <w:r>
         <w:rPr>
           <w:b/>
+          <w:highlight w:val="green"/>
           <w:lang w:val="en-US"/>
         </w:rPr>
         <w:t>q</w:t>
@@ -2436,60 +2673,79 @@
       <w:r>
         <w:rPr>
           <w:b/>
+          <w:highlight w:val="green"/>
           <w:lang w:val="en-US"/>
         </w:rPr>
         <w:t>uality</w:t>
       </w:r>
       <w:r>
         <w:rPr>
+          <w:highlight w:val="green"/>
           <w:lang w:val="en-US"/>
         </w:rPr>
         <w:t xml:space="preserve"> </w:t>
       </w:r>
       <w:r>
         <w:rPr>
+          <w:highlight w:val="green"/>
           <w:lang w:val="en-US"/>
         </w:rPr>
         <w:t xml:space="preserve">(well-structured code, </w:t>
       </w:r>
       <w:r>
         <w:rPr>
+          <w:highlight w:val="green"/>
           <w:lang w:val="en-US"/>
         </w:rPr>
         <w:t xml:space="preserve">following </w:t>
       </w:r>
       <w:r>
         <w:rPr>
+          <w:highlight w:val="green"/>
           <w:lang w:val="en-US"/>
         </w:rPr>
         <w:t xml:space="preserve">the </w:t>
       </w:r>
       <w:r>
         <w:rPr>
+          <w:highlight w:val="green"/>
           <w:lang w:val="en-US"/>
         </w:rPr>
         <w:t>MVC pattern</w:t>
       </w:r>
       <w:r>
         <w:rPr>
+          <w:highlight w:val="green"/>
           <w:lang w:val="en-US"/>
         </w:rPr>
         <w:t xml:space="preserve">, </w:t>
       </w:r>
       <w:r>
         <w:rPr>
-          <w:lang w:val="en-US"/>
-        </w:rPr>
-        <w:t>following SOLID principles</w:t>
-      </w:r>
-      <w:r>
-        <w:rPr>
+          <w:highlight w:val="green"/>
+          <w:lang w:val="en-US"/>
+        </w:rPr>
+        <w:t>following SOLID</w:t>
+      </w:r>
+      <w:bookmarkStart w:id="0" w:name="_GoBack"/>
+      <w:bookmarkEnd w:id="0"/>
+      <w:r>
+        <w:rPr>
+          <w:highlight w:val="green"/>
+          <w:lang w:val="en-US"/>
+        </w:rPr>
+        <w:t xml:space="preserve"> principles</w:t>
+      </w:r>
+      <w:r>
+        <w:rPr>
+          <w:highlight w:val="green"/>
           <w:lang w:val="en-US"/>
         </w:rPr>
         <w:t xml:space="preserve">, etc.) </w:t>
       </w:r>
       <w:r>
         <w:rPr>
+          <w:highlight w:val="green"/>
           <w:lang w:val="en-US"/>
         </w:rPr>
         <w:t xml:space="preserve">– </w:t>
@@ -2497,6 +2753,7 @@
       <w:r>
         <w:rPr>
           <w:b/>
+          <w:highlight w:val="green"/>
           <w:lang w:val="en-US"/>
         </w:rPr>
         <w:t>0…</w:t>
@@ -2504,6 +2761,7 @@
       <w:r>
         <w:rPr>
           <w:b/>
+          <w:highlight w:val="green"/>
           <w:lang w:val="en-US"/>
         </w:rPr>
         <w:t>1</w:t>
@@ -2511,6 +2769,7 @@
       <w:r>
         <w:rPr>
           <w:b/>
+          <w:highlight w:val="green"/>
           <w:lang w:val="en-US"/>
         </w:rPr>
         <w:t>0</w:t>
@@ -2592,7 +2851,7 @@
 </file>
 
 <file path=word/endnotes.xml><?xml version="1.0" encoding="utf-8"?>
-<w:endnotes xmlns:wpc="http://schemas.microsoft.com/office/word/2010/wordprocessingCanvas" xmlns:cx="http://schemas.microsoft.com/office/drawing/2014/chartex" xmlns:mc="http://schemas.openxmlformats.org/markup-compatibility/2006" xmlns:o="urn:schemas-microsoft-com:office:office" xmlns:r="http://schemas.openxmlformats.org/officeDocument/2006/relationships" xmlns:m="http://schemas.openxmlformats.org/officeDocument/2006/math" xmlns:v="urn:schemas-microsoft-com:vml" xmlns:wp14="http://schemas.microsoft.com/office/word/2010/wordprocessingDrawing" xmlns:wp="http://schemas.openxmlformats.org/drawingml/2006/wordprocessingDrawing" xmlns:w10="urn:schemas-microsoft-com:office:word" xmlns:w="http://schemas.openxmlformats.org/wordprocessingml/2006/main" xmlns:w14="http://schemas.microsoft.com/office/word/2010/wordml" xmlns:w15="http://schemas.microsoft.com/office/word/2012/wordml" xmlns:w16se="http://schemas.microsoft.com/office/word/2015/wordml/symex" xmlns:wpg="http://schemas.microsoft.com/office/word/2010/wordprocessingGroup" xmlns:wpi="http://schemas.microsoft.com/office/word/2010/wordprocessingInk" xmlns:wne="http://schemas.microsoft.com/office/word/2006/wordml" xmlns:wps="http://schemas.microsoft.com/office/word/2010/wordprocessingShape" mc:Ignorable="w14 w15 w16se wp14">
+<w:endnotes xmlns:wpc="http://schemas.microsoft.com/office/word/2010/wordprocessingCanvas" xmlns:cx="http://schemas.microsoft.com/office/drawing/2014/chartex" xmlns:cx1="http://schemas.microsoft.com/office/drawing/2015/9/8/chartex" xmlns:cx2="http://schemas.microsoft.com/office/drawing/2015/10/21/chartex" xmlns:cx3="http://schemas.microsoft.com/office/drawing/2016/5/9/chartex" xmlns:cx4="http://schemas.microsoft.com/office/drawing/2016/5/10/chartex" xmlns:cx5="http://schemas.microsoft.com/office/drawing/2016/5/11/chartex" xmlns:cx6="http://schemas.microsoft.com/office/drawing/2016/5/12/chartex" xmlns:cx7="http://schemas.microsoft.com/office/drawing/2016/5/13/chartex" xmlns:cx8="http://schemas.microsoft.com/office/drawing/2016/5/14/chartex" xmlns:mc="http://schemas.openxmlformats.org/markup-compatibility/2006" xmlns:o="urn:schemas-microsoft-com:office:office" xmlns:r="http://schemas.openxmlformats.org/officeDocument/2006/relationships" xmlns:m="http://schemas.openxmlformats.org/officeDocument/2006/math" xmlns:v="urn:schemas-microsoft-com:vml" xmlns:wp14="http://schemas.microsoft.com/office/word/2010/wordprocessingDrawing" xmlns:wp="http://schemas.openxmlformats.org/drawingml/2006/wordprocessingDrawing" xmlns:w10="urn:schemas-microsoft-com:office:word" xmlns:w="http://schemas.openxmlformats.org/wordprocessingml/2006/main" xmlns:w14="http://schemas.microsoft.com/office/word/2010/wordml" xmlns:w15="http://schemas.microsoft.com/office/word/2012/wordml" xmlns:w16se="http://schemas.microsoft.com/office/word/2015/wordml/symex" xmlns:wpg="http://schemas.microsoft.com/office/word/2010/wordprocessingGroup" xmlns:wpi="http://schemas.microsoft.com/office/word/2010/wordprocessingInk" xmlns:wne="http://schemas.microsoft.com/office/word/2006/wordml" xmlns:wps="http://schemas.microsoft.com/office/word/2010/wordprocessingShape" mc:Ignorable="w14 w15 w16se wp14">
   <w:endnote w:type="separator" w:id="-1">
     <w:p>
       <w:pPr>
@@ -2617,7 +2876,7 @@
 </file>
 
 <file path=word/footer1.xml><?xml version="1.0" encoding="utf-8"?>
-<w:ftr xmlns:wpc="http://schemas.microsoft.com/office/word/2010/wordprocessingCanvas" xmlns:cx="http://schemas.microsoft.com/office/drawing/2014/chartex" xmlns:mc="http://schemas.openxmlformats.org/markup-compatibility/2006" xmlns:o="urn:schemas-microsoft-com:office:office" xmlns:r="http://schemas.openxmlformats.org/officeDocument/2006/relationships" xmlns:m="http://schemas.openxmlformats.org/officeDocument/2006/math" xmlns:v="urn:schemas-microsoft-com:vml" xmlns:wp14="http://schemas.microsoft.com/office/word/2010/wordprocessingDrawing" xmlns:wp="http://schemas.openxmlformats.org/drawingml/2006/wordprocessingDrawing" xmlns:w10="urn:schemas-microsoft-com:office:word" xmlns:w="http://schemas.openxmlformats.org/wordprocessingml/2006/main" xmlns:w14="http://schemas.microsoft.com/office/word/2010/wordml" xmlns:w15="http://schemas.microsoft.com/office/word/2012/wordml" xmlns:w16se="http://schemas.microsoft.com/office/word/2015/wordml/symex" xmlns:wpg="http://schemas.microsoft.com/office/word/2010/wordprocessingGroup" xmlns:wpi="http://schemas.microsoft.com/office/word/2010/wordprocessingInk" xmlns:wne="http://schemas.microsoft.com/office/word/2006/wordml" xmlns:wps="http://schemas.microsoft.com/office/word/2010/wordprocessingShape" mc:Ignorable="w14 w15 w16se wp14">
+<w:ftr xmlns:wpc="http://schemas.microsoft.com/office/word/2010/wordprocessingCanvas" xmlns:cx="http://schemas.microsoft.com/office/drawing/2014/chartex" xmlns:cx1="http://schemas.microsoft.com/office/drawing/2015/9/8/chartex" xmlns:cx2="http://schemas.microsoft.com/office/drawing/2015/10/21/chartex" xmlns:cx3="http://schemas.microsoft.com/office/drawing/2016/5/9/chartex" xmlns:cx4="http://schemas.microsoft.com/office/drawing/2016/5/10/chartex" xmlns:cx5="http://schemas.microsoft.com/office/drawing/2016/5/11/chartex" xmlns:cx6="http://schemas.microsoft.com/office/drawing/2016/5/12/chartex" xmlns:cx7="http://schemas.microsoft.com/office/drawing/2016/5/13/chartex" xmlns:cx8="http://schemas.microsoft.com/office/drawing/2016/5/14/chartex" xmlns:mc="http://schemas.openxmlformats.org/markup-compatibility/2006" xmlns:o="urn:schemas-microsoft-com:office:office" xmlns:r="http://schemas.openxmlformats.org/officeDocument/2006/relationships" xmlns:m="http://schemas.openxmlformats.org/officeDocument/2006/math" xmlns:v="urn:schemas-microsoft-com:vml" xmlns:wp14="http://schemas.microsoft.com/office/word/2010/wordprocessingDrawing" xmlns:wp="http://schemas.openxmlformats.org/drawingml/2006/wordprocessingDrawing" xmlns:w10="urn:schemas-microsoft-com:office:word" xmlns:w="http://schemas.openxmlformats.org/wordprocessingml/2006/main" xmlns:w14="http://schemas.microsoft.com/office/word/2010/wordml" xmlns:w15="http://schemas.microsoft.com/office/word/2012/wordml" xmlns:w16se="http://schemas.microsoft.com/office/word/2015/wordml/symex" xmlns:wpg="http://schemas.microsoft.com/office/word/2010/wordprocessingGroup" xmlns:wpi="http://schemas.microsoft.com/office/word/2010/wordprocessingInk" xmlns:wne="http://schemas.microsoft.com/office/word/2006/wordml" xmlns:wps="http://schemas.microsoft.com/office/word/2010/wordprocessingShape" mc:Ignorable="w14 w15 w16se wp14">
   <w:p>
     <w:pPr>
       <w:pStyle w:val="Footer"/>
@@ -2625,7 +2884,7 @@
     <w:r>
       <w:rPr>
         <w:noProof/>
-        <w:lang w:eastAsia="bg-BG"/>
+        <w:lang w:val="en-US"/>
       </w:rPr>
       <mc:AlternateContent>
         <mc:Choice Requires="wps">
@@ -2742,7 +3001,7 @@
     <w:r>
       <w:rPr>
         <w:noProof/>
-        <w:lang w:eastAsia="bg-BG"/>
+        <w:lang w:val="en-US"/>
       </w:rPr>
       <mc:AlternateContent>
         <mc:Choice Requires="wps">
@@ -2842,7 +3101,7 @@
                               <w:szCs w:val="18"/>
                               <w:lang w:val="en-US"/>
                             </w:rPr>
-                            <w:t>1</w:t>
+                            <w:t>2</w:t>
                           </w:r>
                           <w:r>
                             <w:rPr>
@@ -2975,7 +3234,7 @@
                         <w:szCs w:val="18"/>
                         <w:lang w:val="en-US"/>
                       </w:rPr>
-                      <w:t>1</w:t>
+                      <w:t>2</w:t>
                     </w:r>
                     <w:r>
                       <w:rPr>
@@ -3048,7 +3307,7 @@
         <w:noProof/>
         <w:sz w:val="24"/>
         <w:szCs w:val="24"/>
-        <w:lang w:eastAsia="bg-BG"/>
+        <w:lang w:val="en-US"/>
       </w:rPr>
       <mc:AlternateContent>
         <mc:Choice Requires="wps">
@@ -3180,7 +3439,7 @@
                               <w:noProof/>
                               <w:sz w:val="20"/>
                               <w:szCs w:val="20"/>
-                              <w:lang w:eastAsia="bg-BG"/>
+                              <w:lang w:val="en-US"/>
                             </w:rPr>
                             <w:drawing>
                               <wp:inline distT="0" distB="0" distL="0" distR="0" wp14:anchorId="4A980FB1" wp14:editId="469ECEA5">
@@ -3233,7 +3492,7 @@
                               <w:noProof/>
                               <w:sz w:val="20"/>
                               <w:szCs w:val="20"/>
-                              <w:lang w:eastAsia="bg-BG"/>
+                              <w:lang w:val="en-US"/>
                             </w:rPr>
                             <w:drawing>
                               <wp:inline distT="0" distB="0" distL="0" distR="0" wp14:anchorId="556A6582" wp14:editId="6DC516B2">
@@ -3286,7 +3545,7 @@
                               <w:noProof/>
                               <w:sz w:val="20"/>
                               <w:szCs w:val="20"/>
-                              <w:lang w:eastAsia="bg-BG"/>
+                              <w:lang w:val="en-US"/>
                             </w:rPr>
                             <w:drawing>
                               <wp:inline distT="0" distB="0" distL="0" distR="0" wp14:anchorId="3D04AF23" wp14:editId="77BFB0F2">
@@ -3339,7 +3598,7 @@
                               <w:noProof/>
                               <w:sz w:val="20"/>
                               <w:szCs w:val="20"/>
-                              <w:lang w:eastAsia="bg-BG"/>
+                              <w:lang w:val="en-US"/>
                             </w:rPr>
                             <w:drawing>
                               <wp:inline distT="0" distB="0" distL="0" distR="0" wp14:anchorId="0FF42EF3" wp14:editId="25B9DDA5">
@@ -3392,7 +3651,7 @@
                               <w:noProof/>
                               <w:sz w:val="20"/>
                               <w:szCs w:val="20"/>
-                              <w:lang w:eastAsia="bg-BG"/>
+                              <w:lang w:val="en-US"/>
                             </w:rPr>
                             <w:drawing>
                               <wp:inline distT="0" distB="0" distL="0" distR="0" wp14:anchorId="6678D3B6" wp14:editId="445EE5FA">
@@ -3445,7 +3704,7 @@
                               <w:noProof/>
                               <w:sz w:val="20"/>
                               <w:szCs w:val="20"/>
-                              <w:lang w:eastAsia="bg-BG"/>
+                              <w:lang w:val="en-US"/>
                             </w:rPr>
                             <w:drawing>
                               <wp:inline distT="0" distB="0" distL="0" distR="0" wp14:anchorId="07A98123" wp14:editId="0CCBE2FA">
@@ -3498,7 +3757,7 @@
                               <w:noProof/>
                               <w:sz w:val="20"/>
                               <w:szCs w:val="20"/>
-                              <w:lang w:eastAsia="bg-BG"/>
+                              <w:lang w:val="en-US"/>
                             </w:rPr>
                             <w:drawing>
                               <wp:inline distT="0" distB="0" distL="0" distR="0" wp14:anchorId="04CF3A56" wp14:editId="1CFD9A7C">
@@ -3551,7 +3810,7 @@
                               <w:noProof/>
                               <w:sz w:val="20"/>
                               <w:szCs w:val="20"/>
-                              <w:lang w:eastAsia="bg-BG"/>
+                              <w:lang w:val="en-US"/>
                             </w:rPr>
                             <w:drawing>
                               <wp:inline distT="0" distB="0" distL="0" distR="0" wp14:anchorId="481C4516" wp14:editId="7F93461D">
@@ -3604,7 +3863,7 @@
                               <w:noProof/>
                               <w:sz w:val="20"/>
                               <w:szCs w:val="20"/>
-                              <w:lang w:eastAsia="bg-BG"/>
+                              <w:lang w:val="en-US"/>
                             </w:rPr>
                             <w:drawing>
                               <wp:inline distT="0" distB="0" distL="0" distR="0" wp14:anchorId="4FF5C0AB" wp14:editId="21ED3CF6">
@@ -3657,7 +3916,7 @@
                               <w:noProof/>
                               <w:sz w:val="20"/>
                               <w:szCs w:val="20"/>
-                              <w:lang w:eastAsia="bg-BG"/>
+                              <w:lang w:val="en-US"/>
                             </w:rPr>
                             <w:drawing>
                               <wp:inline distT="0" distB="0" distL="0" distR="0" wp14:anchorId="25485EDE" wp14:editId="646C38A6">
@@ -3808,7 +4067,7 @@
                         <w:noProof/>
                         <w:sz w:val="20"/>
                         <w:szCs w:val="20"/>
-                        <w:lang w:eastAsia="bg-BG"/>
+                        <w:lang w:val="en-US"/>
                       </w:rPr>
                       <w:drawing>
                         <wp:inline distT="0" distB="0" distL="0" distR="0" wp14:anchorId="4A980FB1" wp14:editId="469ECEA5">
@@ -3861,7 +4120,7 @@
                         <w:noProof/>
                         <w:sz w:val="20"/>
                         <w:szCs w:val="20"/>
-                        <w:lang w:eastAsia="bg-BG"/>
+                        <w:lang w:val="en-US"/>
                       </w:rPr>
                       <w:drawing>
                         <wp:inline distT="0" distB="0" distL="0" distR="0" wp14:anchorId="556A6582" wp14:editId="6DC516B2">
@@ -3914,7 +4173,7 @@
                         <w:noProof/>
                         <w:sz w:val="20"/>
                         <w:szCs w:val="20"/>
-                        <w:lang w:eastAsia="bg-BG"/>
+                        <w:lang w:val="en-US"/>
                       </w:rPr>
                       <w:drawing>
                         <wp:inline distT="0" distB="0" distL="0" distR="0" wp14:anchorId="3D04AF23" wp14:editId="77BFB0F2">
@@ -3967,7 +4226,7 @@
                         <w:noProof/>
                         <w:sz w:val="20"/>
                         <w:szCs w:val="20"/>
-                        <w:lang w:eastAsia="bg-BG"/>
+                        <w:lang w:val="en-US"/>
                       </w:rPr>
                       <w:drawing>
                         <wp:inline distT="0" distB="0" distL="0" distR="0" wp14:anchorId="0FF42EF3" wp14:editId="25B9DDA5">
@@ -4020,7 +4279,7 @@
                         <w:noProof/>
                         <w:sz w:val="20"/>
                         <w:szCs w:val="20"/>
-                        <w:lang w:eastAsia="bg-BG"/>
+                        <w:lang w:val="en-US"/>
                       </w:rPr>
                       <w:drawing>
                         <wp:inline distT="0" distB="0" distL="0" distR="0" wp14:anchorId="6678D3B6" wp14:editId="445EE5FA">
@@ -4073,7 +4332,7 @@
                         <w:noProof/>
                         <w:sz w:val="20"/>
                         <w:szCs w:val="20"/>
-                        <w:lang w:eastAsia="bg-BG"/>
+                        <w:lang w:val="en-US"/>
                       </w:rPr>
                       <w:drawing>
                         <wp:inline distT="0" distB="0" distL="0" distR="0" wp14:anchorId="07A98123" wp14:editId="0CCBE2FA">
@@ -4126,7 +4385,7 @@
                         <w:noProof/>
                         <w:sz w:val="20"/>
                         <w:szCs w:val="20"/>
-                        <w:lang w:eastAsia="bg-BG"/>
+                        <w:lang w:val="en-US"/>
                       </w:rPr>
                       <w:drawing>
                         <wp:inline distT="0" distB="0" distL="0" distR="0" wp14:anchorId="04CF3A56" wp14:editId="1CFD9A7C">
@@ -4179,7 +4438,7 @@
                         <w:noProof/>
                         <w:sz w:val="20"/>
                         <w:szCs w:val="20"/>
-                        <w:lang w:eastAsia="bg-BG"/>
+                        <w:lang w:val="en-US"/>
                       </w:rPr>
                       <w:drawing>
                         <wp:inline distT="0" distB="0" distL="0" distR="0" wp14:anchorId="481C4516" wp14:editId="7F93461D">
@@ -4232,7 +4491,7 @@
                         <w:noProof/>
                         <w:sz w:val="20"/>
                         <w:szCs w:val="20"/>
-                        <w:lang w:eastAsia="bg-BG"/>
+                        <w:lang w:val="en-US"/>
                       </w:rPr>
                       <w:drawing>
                         <wp:inline distT="0" distB="0" distL="0" distR="0" wp14:anchorId="4FF5C0AB" wp14:editId="21ED3CF6">
@@ -4285,7 +4544,7 @@
                         <w:noProof/>
                         <w:sz w:val="20"/>
                         <w:szCs w:val="20"/>
-                        <w:lang w:eastAsia="bg-BG"/>
+                        <w:lang w:val="en-US"/>
                       </w:rPr>
                       <w:drawing>
                         <wp:inline distT="0" distB="0" distL="0" distR="0" wp14:anchorId="25485EDE" wp14:editId="646C38A6">
@@ -4337,7 +4596,7 @@
     <w:r>
       <w:rPr>
         <w:noProof/>
-        <w:lang w:eastAsia="bg-BG"/>
+        <w:lang w:val="en-US"/>
       </w:rPr>
       <mc:AlternateContent>
         <mc:Choice Requires="wps">
@@ -4402,7 +4661,7 @@
         </mc:Choice>
         <mc:Fallback>
           <w:pict>
-            <v:line w14:anchorId="0C963449" id="Straight Connector 1" o:spid="_x0000_s1026" style="position:absolute;flip:y;z-index:251659264;visibility:visible;mso-wrap-style:square;mso-width-percent:0;mso-height-percent:0;mso-wrap-distance-left:9pt;mso-wrap-distance-top:0;mso-wrap-distance-right:9pt;mso-wrap-distance-bottom:0;mso-position-horizontal:absolute;mso-position-horizontal-relative:text;mso-position-vertical:absolute;mso-position-vertical-relative:text;mso-width-percent:0;mso-height-percent:0;mso-width-relative:margin;mso-height-relative:margin" from="-.35pt,11.2pt" to="520.45pt,11.2pt" o:gfxdata="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" strokecolor="#f37123" strokeweight="1pt">
+            <v:line w14:anchorId="6FDED7E3" id="Straight Connector 1" o:spid="_x0000_s1026" style="position:absolute;flip:y;z-index:251659264;visibility:visible;mso-wrap-style:square;mso-width-percent:0;mso-height-percent:0;mso-wrap-distance-left:9pt;mso-wrap-distance-top:0;mso-wrap-distance-right:9pt;mso-wrap-distance-bottom:0;mso-position-horizontal:absolute;mso-position-horizontal-relative:text;mso-position-vertical:absolute;mso-position-vertical-relative:text;mso-width-percent:0;mso-height-percent:0;mso-width-relative:margin;mso-height-relative:margin" from="-.35pt,11.2pt" to="520.45pt,11.2pt" o:gfxdata="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" strokecolor="#f37123" strokeweight="1pt">
               <v:stroke endcap="round"/>
             </v:line>
           </w:pict>
@@ -4412,7 +4671,7 @@
     <w:r>
       <w:rPr>
         <w:noProof/>
-        <w:lang w:eastAsia="bg-BG"/>
+        <w:lang w:val="en-US"/>
       </w:rPr>
       <mc:AlternateContent>
         <mc:Choice Requires="wps">
@@ -4465,7 +4724,7 @@
                               <w:noProof/>
                               <w:sz w:val="20"/>
                               <w:szCs w:val="20"/>
-                              <w:lang w:eastAsia="bg-BG"/>
+                              <w:lang w:val="en-US"/>
                             </w:rPr>
                             <w:drawing>
                               <wp:inline distT="0" distB="0" distL="0" distR="0" wp14:anchorId="27B9BA02" wp14:editId="1B219773">
@@ -4550,7 +4809,7 @@
                         <w:noProof/>
                         <w:sz w:val="20"/>
                         <w:szCs w:val="20"/>
-                        <w:lang w:eastAsia="bg-BG"/>
+                        <w:lang w:val="en-US"/>
                       </w:rPr>
                       <w:drawing>
                         <wp:inline distT="0" distB="0" distL="0" distR="0" wp14:anchorId="27B9BA02" wp14:editId="1B219773">
@@ -4617,7 +4876,7 @@
 </file>
 
 <file path=word/footnotes.xml><?xml version="1.0" encoding="utf-8"?>
-<w:footnotes xmlns:wpc="http://schemas.microsoft.com/office/word/2010/wordprocessingCanvas" xmlns:cx="http://schemas.microsoft.com/office/drawing/2014/chartex" xmlns:mc="http://schemas.openxmlformats.org/markup-compatibility/2006" xmlns:o="urn:schemas-microsoft-com:office:office" xmlns:r="http://schemas.openxmlformats.org/officeDocument/2006/relationships" xmlns:m="http://schemas.openxmlformats.org/officeDocument/2006/math" xmlns:v="urn:schemas-microsoft-com:vml" xmlns:wp14="http://schemas.microsoft.com/office/word/2010/wordprocessingDrawing" xmlns:wp="http://schemas.openxmlformats.org/drawingml/2006/wordprocessingDrawing" xmlns:w10="urn:schemas-microsoft-com:office:word" xmlns:w="http://schemas.openxmlformats.org/wordprocessingml/2006/main" xmlns:w14="http://schemas.microsoft.com/office/word/2010/wordml" xmlns:w15="http://schemas.microsoft.com/office/word/2012/wordml" xmlns:w16se="http://schemas.microsoft.com/office/word/2015/wordml/symex" xmlns:wpg="http://schemas.microsoft.com/office/word/2010/wordprocessingGroup" xmlns:wpi="http://schemas.microsoft.com/office/word/2010/wordprocessingInk" xmlns:wne="http://schemas.microsoft.com/office/word/2006/wordml" xmlns:wps="http://schemas.microsoft.com/office/word/2010/wordprocessingShape" mc:Ignorable="w14 w15 w16se wp14">
+<w:footnotes xmlns:wpc="http://schemas.microsoft.com/office/word/2010/wordprocessingCanvas" xmlns:cx="http://schemas.microsoft.com/office/drawing/2014/chartex" xmlns:cx1="http://schemas.microsoft.com/office/drawing/2015/9/8/chartex" xmlns:cx2="http://schemas.microsoft.com/office/drawing/2015/10/21/chartex" xmlns:cx3="http://schemas.microsoft.com/office/drawing/2016/5/9/chartex" xmlns:cx4="http://schemas.microsoft.com/office/drawing/2016/5/10/chartex" xmlns:cx5="http://schemas.microsoft.com/office/drawing/2016/5/11/chartex" xmlns:cx6="http://schemas.microsoft.com/office/drawing/2016/5/12/chartex" xmlns:cx7="http://schemas.microsoft.com/office/drawing/2016/5/13/chartex" xmlns:cx8="http://schemas.microsoft.com/office/drawing/2016/5/14/chartex" xmlns:mc="http://schemas.openxmlformats.org/markup-compatibility/2006" xmlns:o="urn:schemas-microsoft-com:office:office" xmlns:r="http://schemas.openxmlformats.org/officeDocument/2006/relationships" xmlns:m="http://schemas.openxmlformats.org/officeDocument/2006/math" xmlns:v="urn:schemas-microsoft-com:vml" xmlns:wp14="http://schemas.microsoft.com/office/word/2010/wordprocessingDrawing" xmlns:wp="http://schemas.openxmlformats.org/drawingml/2006/wordprocessingDrawing" xmlns:w10="urn:schemas-microsoft-com:office:word" xmlns:w="http://schemas.openxmlformats.org/wordprocessingml/2006/main" xmlns:w14="http://schemas.microsoft.com/office/word/2010/wordml" xmlns:w15="http://schemas.microsoft.com/office/word/2012/wordml" xmlns:w16se="http://schemas.microsoft.com/office/word/2015/wordml/symex" xmlns:wpg="http://schemas.microsoft.com/office/word/2010/wordprocessingGroup" xmlns:wpi="http://schemas.microsoft.com/office/word/2010/wordprocessingInk" xmlns:wne="http://schemas.microsoft.com/office/word/2006/wordml" xmlns:wps="http://schemas.microsoft.com/office/word/2010/wordprocessingShape" mc:Ignorable="w14 w15 w16se wp14">
   <w:footnote w:type="separator" w:id="-1">
     <w:p>
       <w:pPr>
@@ -4642,7 +4901,7 @@
 </file>
 
 <file path=word/header1.xml><?xml version="1.0" encoding="utf-8"?>
-<w:hdr xmlns:wpc="http://schemas.microsoft.com/office/word/2010/wordprocessingCanvas" xmlns:cx="http://schemas.microsoft.com/office/drawing/2014/chartex" xmlns:mc="http://schemas.openxmlformats.org/markup-compatibility/2006" xmlns:o="urn:schemas-microsoft-com:office:office" xmlns:r="http://schemas.openxmlformats.org/officeDocument/2006/relationships" xmlns:m="http://schemas.openxmlformats.org/officeDocument/2006/math" xmlns:v="urn:schemas-microsoft-com:vml" xmlns:wp14="http://schemas.microsoft.com/office/word/2010/wordprocessingDrawing" xmlns:wp="http://schemas.openxmlformats.org/drawingml/2006/wordprocessingDrawing" xmlns:w10="urn:schemas-microsoft-com:office:word" xmlns:w="http://schemas.openxmlformats.org/wordprocessingml/2006/main" xmlns:w14="http://schemas.microsoft.com/office/word/2010/wordml" xmlns:w15="http://schemas.microsoft.com/office/word/2012/wordml" xmlns:w16se="http://schemas.microsoft.com/office/word/2015/wordml/symex" xmlns:wpg="http://schemas.microsoft.com/office/word/2010/wordprocessingGroup" xmlns:wpi="http://schemas.microsoft.com/office/word/2010/wordprocessingInk" xmlns:wne="http://schemas.microsoft.com/office/word/2006/wordml" xmlns:wps="http://schemas.microsoft.com/office/word/2010/wordprocessingShape" mc:Ignorable="w14 w15 w16se wp14">
+<w:hdr xmlns:wpc="http://schemas.microsoft.com/office/word/2010/wordprocessingCanvas" xmlns:cx="http://schemas.microsoft.com/office/drawing/2014/chartex" xmlns:cx1="http://schemas.microsoft.com/office/drawing/2015/9/8/chartex" xmlns:cx2="http://schemas.microsoft.com/office/drawing/2015/10/21/chartex" xmlns:cx3="http://schemas.microsoft.com/office/drawing/2016/5/9/chartex" xmlns:cx4="http://schemas.microsoft.com/office/drawing/2016/5/10/chartex" xmlns:cx5="http://schemas.microsoft.com/office/drawing/2016/5/11/chartex" xmlns:cx6="http://schemas.microsoft.com/office/drawing/2016/5/12/chartex" xmlns:cx7="http://schemas.microsoft.com/office/drawing/2016/5/13/chartex" xmlns:cx8="http://schemas.microsoft.com/office/drawing/2016/5/14/chartex" xmlns:mc="http://schemas.openxmlformats.org/markup-compatibility/2006" xmlns:o="urn:schemas-microsoft-com:office:office" xmlns:r="http://schemas.openxmlformats.org/officeDocument/2006/relationships" xmlns:m="http://schemas.openxmlformats.org/officeDocument/2006/math" xmlns:v="urn:schemas-microsoft-com:vml" xmlns:wp14="http://schemas.microsoft.com/office/word/2010/wordprocessingDrawing" xmlns:wp="http://schemas.openxmlformats.org/drawingml/2006/wordprocessingDrawing" xmlns:w10="urn:schemas-microsoft-com:office:word" xmlns:w="http://schemas.openxmlformats.org/wordprocessingml/2006/main" xmlns:w14="http://schemas.microsoft.com/office/word/2010/wordml" xmlns:w15="http://schemas.microsoft.com/office/word/2012/wordml" xmlns:w16se="http://schemas.microsoft.com/office/word/2015/wordml/symex" xmlns:wpg="http://schemas.microsoft.com/office/word/2010/wordprocessingGroup" xmlns:wpi="http://schemas.microsoft.com/office/word/2010/wordprocessingInk" xmlns:wne="http://schemas.microsoft.com/office/word/2006/wordml" xmlns:wps="http://schemas.microsoft.com/office/word/2010/wordprocessingShape" mc:Ignorable="w14 w15 w16se wp14">
   <w:p>
     <w:pPr>
       <w:pStyle w:val="Header"/>
@@ -4653,7 +4912,7 @@
 </file>
 
 <file path=word/numbering.xml><?xml version="1.0" encoding="utf-8"?>
-<w:numbering xmlns:wpc="http://schemas.microsoft.com/office/word/2010/wordprocessingCanvas" xmlns:cx="http://schemas.microsoft.com/office/drawing/2014/chartex" xmlns:mc="http://schemas.openxmlformats.org/markup-compatibility/2006" xmlns:o="urn:schemas-microsoft-com:office:office" xmlns:r="http://schemas.openxmlformats.org/officeDocument/2006/relationships" xmlns:m="http://schemas.openxmlformats.org/officeDocument/2006/math" xmlns:v="urn:schemas-microsoft-com:vml" xmlns:wp14="http://schemas.microsoft.com/office/word/2010/wordprocessingDrawing" xmlns:wp="http://schemas.openxmlformats.org/drawingml/2006/wordprocessingDrawing" xmlns:w10="urn:schemas-microsoft-com:office:word" xmlns:w="http://schemas.openxmlformats.org/wordprocessingml/2006/main" xmlns:w14="http://schemas.microsoft.com/office/word/2010/wordml" xmlns:w15="http://schemas.microsoft.com/office/word/2012/wordml" xmlns:w16se="http://schemas.microsoft.com/office/word/2015/wordml/symex" xmlns:wpg="http://schemas.microsoft.com/office/word/2010/wordprocessingGroup" xmlns:wpi="http://schemas.microsoft.com/office/word/2010/wordprocessingInk" xmlns:wne="http://schemas.microsoft.com/office/word/2006/wordml" xmlns:wps="http://schemas.microsoft.com/office/word/2010/wordprocessingShape" mc:Ignorable="w14 w15 w16se wp14">
+<w:numbering xmlns:wpc="http://schemas.microsoft.com/office/word/2010/wordprocessingCanvas" xmlns:cx="http://schemas.microsoft.com/office/drawing/2014/chartex" xmlns:cx1="http://schemas.microsoft.com/office/drawing/2015/9/8/chartex" xmlns:cx2="http://schemas.microsoft.com/office/drawing/2015/10/21/chartex" xmlns:cx3="http://schemas.microsoft.com/office/drawing/2016/5/9/chartex" xmlns:cx4="http://schemas.microsoft.com/office/drawing/2016/5/10/chartex" xmlns:cx5="http://schemas.microsoft.com/office/drawing/2016/5/11/chartex" xmlns:cx6="http://schemas.microsoft.com/office/drawing/2016/5/12/chartex" xmlns:cx7="http://schemas.microsoft.com/office/drawing/2016/5/13/chartex" xmlns:cx8="http://schemas.microsoft.com/office/drawing/2016/5/14/chartex" xmlns:mc="http://schemas.openxmlformats.org/markup-compatibility/2006" xmlns:o="urn:schemas-microsoft-com:office:office" xmlns:r="http://schemas.openxmlformats.org/officeDocument/2006/relationships" xmlns:m="http://schemas.openxmlformats.org/officeDocument/2006/math" xmlns:v="urn:schemas-microsoft-com:vml" xmlns:wp14="http://schemas.microsoft.com/office/word/2010/wordprocessingDrawing" xmlns:wp="http://schemas.openxmlformats.org/drawingml/2006/wordprocessingDrawing" xmlns:w10="urn:schemas-microsoft-com:office:word" xmlns:w="http://schemas.openxmlformats.org/wordprocessingml/2006/main" xmlns:w14="http://schemas.microsoft.com/office/word/2010/wordml" xmlns:w15="http://schemas.microsoft.com/office/word/2012/wordml" xmlns:w16se="http://schemas.microsoft.com/office/word/2015/wordml/symex" xmlns:wpg="http://schemas.microsoft.com/office/word/2010/wordprocessingGroup" xmlns:wpi="http://schemas.microsoft.com/office/word/2010/wordprocessingInk" xmlns:wne="http://schemas.microsoft.com/office/word/2006/wordml" xmlns:wps="http://schemas.microsoft.com/office/word/2010/wordprocessingShape" mc:Ignorable="w14 w15 w16se wp14">
   <w:abstractNum w:abstractNumId="0" w15:restartNumberingAfterBreak="0">
     <w:nsid w:val="04350935"/>
     <w:multiLevelType w:val="hybridMultilevel"/>
@@ -8060,7 +8319,7 @@
       </w:pPr>
     </w:pPrDefault>
   </w:docDefaults>
-  <w:latentStyles w:defLockedState="0" w:defUIPriority="99" w:defSemiHidden="0" w:defUnhideWhenUsed="0" w:defQFormat="0" w:count="371">
+  <w:latentStyles w:defLockedState="0" w:defUIPriority="99" w:defSemiHidden="0" w:defUnhideWhenUsed="0" w:defQFormat="0" w:count="374">
     <w:lsdException w:name="Normal" w:uiPriority="0" w:qFormat="1"/>
     <w:lsdException w:name="heading 1" w:uiPriority="9" w:qFormat="1"/>
     <w:lsdException w:name="heading 2" w:semiHidden="1" w:uiPriority="9" w:unhideWhenUsed="1" w:qFormat="1"/>
@@ -8432,6 +8691,9 @@
     <w:lsdException w:name="List Table 5 Dark Accent 6" w:uiPriority="50"/>
     <w:lsdException w:name="List Table 6 Colorful Accent 6" w:uiPriority="51"/>
     <w:lsdException w:name="List Table 7 Colorful Accent 6" w:uiPriority="52"/>
+    <w:lsdException w:name="Mention" w:semiHidden="1" w:unhideWhenUsed="1"/>
+    <w:lsdException w:name="Smart Hyperlink" w:semiHidden="1" w:unhideWhenUsed="1"/>
+    <w:lsdException w:name="Hashtag" w:semiHidden="1" w:unhideWhenUsed="1"/>
   </w:latentStyles>
   <w:style w:type="paragraph" w:default="1" w:styleId="Normal">
     <w:name w:val="Normal"/>
@@ -9149,7 +9411,7 @@
 </file>
 
 <file path=customXml/itemProps1.xml><?xml version="1.0" encoding="utf-8"?>
-<ds:datastoreItem xmlns:ds="http://schemas.openxmlformats.org/officeDocument/2006/customXml" ds:itemID="{D50BCAA3-45D2-4522-AEAB-E80BF5EA40F4}">
+<ds:datastoreItem xmlns:ds="http://schemas.openxmlformats.org/officeDocument/2006/customXml" ds:itemID="{FDC46AB4-EA0D-4860-AE55-2B1430F1C7A0}">
   <ds:schemaRefs>
     <ds:schemaRef ds:uri="http://schemas.openxmlformats.org/officeDocument/2006/bibliography"/>
   </ds:schemaRefs>

</xml_diff>

<commit_message>
doctor and patient different view schedule
</commit_message>
<xml_diff>
--- a/project-resources/Spring-MVC-Project-Assignment.docx
+++ b/project-resources/Spring-MVC-Project-Assignment.docx
@@ -2725,16 +2725,7 @@
           <w:highlight w:val="green"/>
           <w:lang w:val="en-US"/>
         </w:rPr>
-        <w:t>following SOLID</w:t>
-      </w:r>
-      <w:bookmarkStart w:id="0" w:name="_GoBack"/>
-      <w:bookmarkEnd w:id="0"/>
-      <w:r>
-        <w:rPr>
-          <w:highlight w:val="green"/>
-          <w:lang w:val="en-US"/>
-        </w:rPr>
-        <w:t xml:space="preserve"> principles</w:t>
+        <w:t>following SOLID principles</w:t>
       </w:r>
       <w:r>
         <w:rPr>
@@ -2837,6 +2828,28 @@
         </w:rPr>
         <w:t>0…25</w:t>
       </w:r>
+    </w:p>
+    <w:p>
+      <w:pPr>
+        <w:rPr>
+          <w:lang w:val="en-US"/>
+        </w:rPr>
+      </w:pPr>
+    </w:p>
+    <w:p>
+      <w:pPr>
+        <w:rPr>
+          <w:lang w:val="en-US"/>
+        </w:rPr>
+      </w:pPr>
+      <w:r>
+        <w:rPr>
+          <w:lang w:val="en-US"/>
+        </w:rPr>
+        <w:t>CHECK ALL TODOS!</w:t>
+      </w:r>
+      <w:bookmarkStart w:id="0" w:name="_GoBack"/>
+      <w:bookmarkEnd w:id="0"/>
     </w:p>
     <w:sectPr>
       <w:headerReference w:type="default" r:id="rId9"/>
@@ -4661,7 +4674,7 @@
         </mc:Choice>
         <mc:Fallback>
           <w:pict>
-            <v:line w14:anchorId="6FDED7E3" id="Straight Connector 1" o:spid="_x0000_s1026" style="position:absolute;flip:y;z-index:251659264;visibility:visible;mso-wrap-style:square;mso-width-percent:0;mso-height-percent:0;mso-wrap-distance-left:9pt;mso-wrap-distance-top:0;mso-wrap-distance-right:9pt;mso-wrap-distance-bottom:0;mso-position-horizontal:absolute;mso-position-horizontal-relative:text;mso-position-vertical:absolute;mso-position-vertical-relative:text;mso-width-percent:0;mso-height-percent:0;mso-width-relative:margin;mso-height-relative:margin" from="-.35pt,11.2pt" to="520.45pt,11.2pt" o:gfxdata="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" strokecolor="#f37123" strokeweight="1pt">
+            <v:line w14:anchorId="7E9A1BF0" id="Straight Connector 1" o:spid="_x0000_s1026" style="position:absolute;flip:y;z-index:251659264;visibility:visible;mso-wrap-style:square;mso-width-percent:0;mso-height-percent:0;mso-wrap-distance-left:9pt;mso-wrap-distance-top:0;mso-wrap-distance-right:9pt;mso-wrap-distance-bottom:0;mso-position-horizontal:absolute;mso-position-horizontal-relative:text;mso-position-vertical:absolute;mso-position-vertical-relative:text;mso-width-percent:0;mso-height-percent:0;mso-width-relative:margin;mso-height-relative:margin" from="-.35pt,11.2pt" to="520.45pt,11.2pt" o:gfxdata="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" strokecolor="#f37123" strokeweight="1pt">
               <v:stroke endcap="round"/>
             </v:line>
           </w:pict>
@@ -9411,7 +9424,7 @@
 </file>
 
 <file path=customXml/itemProps1.xml><?xml version="1.0" encoding="utf-8"?>
-<ds:datastoreItem xmlns:ds="http://schemas.openxmlformats.org/officeDocument/2006/customXml" ds:itemID="{FDC46AB4-EA0D-4860-AE55-2B1430F1C7A0}">
+<ds:datastoreItem xmlns:ds="http://schemas.openxmlformats.org/officeDocument/2006/customXml" ds:itemID="{82F7084E-A749-400E-9A7F-9CDD5B179DC6}">
   <ds:schemaRefs>
     <ds:schemaRef ds:uri="http://schemas.openxmlformats.org/officeDocument/2006/bibliography"/>
   </ds:schemaRefs>

</xml_diff>

<commit_message>
view appointment and create appointment as doctor
</commit_message>
<xml_diff>
--- a/project-resources/Spring-MVC-Project-Assignment.docx
+++ b/project-resources/Spring-MVC-Project-Assignment.docx
@@ -2848,6 +2848,65 @@
         </w:rPr>
         <w:t>CHECK ALL TODOS!</w:t>
       </w:r>
+    </w:p>
+    <w:p>
+      <w:pPr>
+        <w:rPr>
+          <w:lang w:val="en-US"/>
+        </w:rPr>
+      </w:pPr>
+      <w:r>
+        <w:rPr>
+          <w:lang w:val="en-US"/>
+        </w:rPr>
+        <w:t>TODO: refresh button</w:t>
+      </w:r>
+    </w:p>
+    <w:p>
+      <w:pPr>
+        <w:rPr>
+          <w:lang w:val="en-US"/>
+        </w:rPr>
+      </w:pPr>
+      <w:r>
+        <w:rPr>
+          <w:lang w:val="en-US"/>
+        </w:rPr>
+        <w:t>Autocomplete on usrname and email</w:t>
+      </w:r>
+    </w:p>
+    <w:p>
+      <w:pPr>
+        <w:rPr>
+          <w:lang w:val="en-US"/>
+        </w:rPr>
+      </w:pPr>
+      <w:r>
+        <w:rPr>
+          <w:lang w:val="en-US"/>
+        </w:rPr>
+        <w:t>Picture</w:t>
+      </w:r>
+    </w:p>
+    <w:p>
+      <w:pPr>
+        <w:rPr>
+          <w:lang w:val="en-US"/>
+        </w:rPr>
+      </w:pPr>
+      <w:r>
+        <w:rPr>
+          <w:lang w:val="en-US"/>
+        </w:rPr>
+        <w:t>Disable on registration</w:t>
+      </w:r>
+    </w:p>
+    <w:p>
+      <w:pPr>
+        <w:rPr>
+          <w:lang w:val="en-US"/>
+        </w:rPr>
+      </w:pPr>
       <w:bookmarkStart w:id="0" w:name="_GoBack"/>
       <w:bookmarkEnd w:id="0"/>
     </w:p>
@@ -4674,7 +4733,7 @@
         </mc:Choice>
         <mc:Fallback>
           <w:pict>
-            <v:line w14:anchorId="7E9A1BF0" id="Straight Connector 1" o:spid="_x0000_s1026" style="position:absolute;flip:y;z-index:251659264;visibility:visible;mso-wrap-style:square;mso-width-percent:0;mso-height-percent:0;mso-wrap-distance-left:9pt;mso-wrap-distance-top:0;mso-wrap-distance-right:9pt;mso-wrap-distance-bottom:0;mso-position-horizontal:absolute;mso-position-horizontal-relative:text;mso-position-vertical:absolute;mso-position-vertical-relative:text;mso-width-percent:0;mso-height-percent:0;mso-width-relative:margin;mso-height-relative:margin" from="-.35pt,11.2pt" to="520.45pt,11.2pt" o:gfxdata="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" strokecolor="#f37123" strokeweight="1pt">
+            <v:line w14:anchorId="02A43C6E" id="Straight Connector 1" o:spid="_x0000_s1026" style="position:absolute;flip:y;z-index:251659264;visibility:visible;mso-wrap-style:square;mso-width-percent:0;mso-height-percent:0;mso-wrap-distance-left:9pt;mso-wrap-distance-top:0;mso-wrap-distance-right:9pt;mso-wrap-distance-bottom:0;mso-position-horizontal:absolute;mso-position-horizontal-relative:text;mso-position-vertical:absolute;mso-position-vertical-relative:text;mso-width-percent:0;mso-height-percent:0;mso-width-relative:margin;mso-height-relative:margin" from="-.35pt,11.2pt" to="520.45pt,11.2pt" o:gfxdata="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" strokecolor="#f37123" strokeweight="1pt">
               <v:stroke endcap="round"/>
             </v:line>
           </w:pict>
@@ -9424,7 +9483,7 @@
 </file>
 
 <file path=customXml/itemProps1.xml><?xml version="1.0" encoding="utf-8"?>
-<ds:datastoreItem xmlns:ds="http://schemas.openxmlformats.org/officeDocument/2006/customXml" ds:itemID="{82F7084E-A749-400E-9A7F-9CDD5B179DC6}">
+<ds:datastoreItem xmlns:ds="http://schemas.openxmlformats.org/officeDocument/2006/customXml" ds:itemID="{6E237748-4883-437E-8090-A7A8776E3090}">
   <ds:schemaRefs>
     <ds:schemaRef ds:uri="http://schemas.openxmlformats.org/officeDocument/2006/bibliography"/>
   </ds:schemaRefs>

</xml_diff>

<commit_message>
security 403 access controller
</commit_message>
<xml_diff>
--- a/project-resources/Spring-MVC-Project-Assignment.docx
+++ b/project-resources/Spring-MVC-Project-Assignment.docx
@@ -53,8 +53,17 @@
             <w:rStyle w:val="Hyperlink"/>
             <w:lang w:val="en-US"/>
           </w:rPr>
-          <w:t xml:space="preserve"> MVC Course @ SoftUni</w:t>
+          <w:t xml:space="preserve"> MVC Course @ </w:t>
         </w:r>
+        <w:proofErr w:type="spellStart"/>
+        <w:r>
+          <w:rPr>
+            <w:rStyle w:val="Hyperlink"/>
+            <w:lang w:val="en-US"/>
+          </w:rPr>
+          <w:t>SoftUni</w:t>
+        </w:r>
+        <w:proofErr w:type="spellEnd"/>
       </w:hyperlink>
     </w:p>
     <w:p>
@@ -270,13 +279,23 @@
         </w:rPr>
         <w:t xml:space="preserve">se </w:t>
       </w:r>
+      <w:proofErr w:type="spellStart"/>
       <w:r>
         <w:rPr>
           <w:b/>
           <w:highlight w:val="green"/>
           <w:lang w:val="en-GB"/>
         </w:rPr>
-        <w:t>Thymeleaf or JSP</w:t>
+        <w:t>Thymeleaf</w:t>
+      </w:r>
+      <w:proofErr w:type="spellEnd"/>
+      <w:r>
+        <w:rPr>
+          <w:b/>
+          <w:highlight w:val="green"/>
+          <w:lang w:val="en-GB"/>
+        </w:rPr>
+        <w:t xml:space="preserve"> or JSP</w:t>
       </w:r>
       <w:r>
         <w:rPr>
@@ -482,6 +501,7 @@
         </w:rPr>
         <w:t>/</w:t>
       </w:r>
+      <w:proofErr w:type="spellStart"/>
       <w:r>
         <w:rPr>
           <w:b/>
@@ -490,6 +510,7 @@
         </w:rPr>
         <w:t>EclipseLink</w:t>
       </w:r>
+      <w:proofErr w:type="spellEnd"/>
       <w:r>
         <w:rPr>
           <w:highlight w:val="green"/>
@@ -1139,20 +1160,41 @@
         <w:spacing w:before="120" w:after="120" w:line="240" w:lineRule="auto"/>
         <w:jc w:val="both"/>
         <w:rPr>
-          <w:lang w:val="en-US"/>
-        </w:rPr>
-      </w:pPr>
-      <w:r>
-        <w:rPr>
+          <w:highlight w:val="green"/>
+          <w:lang w:val="en-US"/>
+        </w:rPr>
+      </w:pPr>
+      <w:bookmarkStart w:id="0" w:name="_GoBack"/>
+      <w:bookmarkEnd w:id="0"/>
+      <w:r>
+        <w:rPr>
+          <w:highlight w:val="green"/>
           <w:lang w:val="en-US"/>
         </w:rPr>
         <w:t>Use exception handling properly.</w:t>
       </w:r>
       <w:r>
         <w:rPr>
-          <w:lang w:val="en-US"/>
-        </w:rPr>
-        <w:t xml:space="preserve"> //BikeNotFoundException()</w:t>
+          <w:highlight w:val="green"/>
+          <w:lang w:val="en-US"/>
+        </w:rPr>
+        <w:t xml:space="preserve"> //</w:t>
+      </w:r>
+      <w:proofErr w:type="spellStart"/>
+      <w:r>
+        <w:rPr>
+          <w:highlight w:val="green"/>
+          <w:lang w:val="en-US"/>
+        </w:rPr>
+        <w:t>BikeNotFoundException</w:t>
+      </w:r>
+      <w:proofErr w:type="spellEnd"/>
+      <w:r>
+        <w:rPr>
+          <w:highlight w:val="green"/>
+          <w:lang w:val="en-US"/>
+        </w:rPr>
+        <w:t>()</w:t>
       </w:r>
     </w:p>
     <w:p>
@@ -2874,8 +2916,6 @@
         </w:rPr>
         <w:t>Font-awesome -&gt; loading icon next to h1 !!!</w:t>
       </w:r>
-      <w:bookmarkStart w:id="0" w:name="_GoBack"/>
-      <w:bookmarkEnd w:id="0"/>
     </w:p>
     <w:p>
       <w:pPr>
@@ -2885,9 +2925,26 @@
       </w:pPr>
       <w:r>
         <w:rPr>
-          <w:lang w:val="en-US"/>
-        </w:rPr>
-        <w:t>Autocomplete on usrname and email</w:t>
+          <w:highlight w:val="green"/>
+          <w:lang w:val="en-US"/>
+        </w:rPr>
+        <w:t xml:space="preserve">Autocomplete on </w:t>
+      </w:r>
+      <w:proofErr w:type="spellStart"/>
+      <w:r>
+        <w:rPr>
+          <w:highlight w:val="green"/>
+          <w:lang w:val="en-US"/>
+        </w:rPr>
+        <w:t>usrname</w:t>
+      </w:r>
+      <w:proofErr w:type="spellEnd"/>
+      <w:r>
+        <w:rPr>
+          <w:highlight w:val="green"/>
+          <w:lang w:val="en-US"/>
+        </w:rPr>
+        <w:t xml:space="preserve"> and email</w:t>
       </w:r>
     </w:p>
     <w:p>
@@ -2911,6 +2968,7 @@
       </w:pPr>
       <w:r>
         <w:rPr>
+          <w:highlight w:val="green"/>
           <w:lang w:val="en-US"/>
         </w:rPr>
         <w:t>Disable on registration</w:t>
@@ -4746,7 +4804,7 @@
         </mc:Choice>
         <mc:Fallback>
           <w:pict>
-            <v:line w14:anchorId="5C330BA9" id="Straight Connector 1" o:spid="_x0000_s1026" style="position:absolute;flip:y;z-index:251659264;visibility:visible;mso-wrap-style:square;mso-width-percent:0;mso-height-percent:0;mso-wrap-distance-left:9pt;mso-wrap-distance-top:0;mso-wrap-distance-right:9pt;mso-wrap-distance-bottom:0;mso-position-horizontal:absolute;mso-position-horizontal-relative:text;mso-position-vertical:absolute;mso-position-vertical-relative:text;mso-width-percent:0;mso-height-percent:0;mso-width-relative:margin;mso-height-relative:margin" from="-.35pt,11.2pt" to="520.45pt,11.2pt" o:gfxdata="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" strokecolor="#f37123" strokeweight="1pt">
+            <v:line w14:anchorId="277EA086" id="Straight Connector 1" o:spid="_x0000_s1026" style="position:absolute;flip:y;z-index:251659264;visibility:visible;mso-wrap-style:square;mso-width-percent:0;mso-height-percent:0;mso-wrap-distance-left:9pt;mso-wrap-distance-top:0;mso-wrap-distance-right:9pt;mso-wrap-distance-bottom:0;mso-position-horizontal:absolute;mso-position-horizontal-relative:text;mso-position-vertical:absolute;mso-position-vertical-relative:text;mso-width-percent:0;mso-height-percent:0;mso-width-relative:margin;mso-height-relative:margin" from="-.35pt,11.2pt" to="520.45pt,11.2pt" o:gfxdata="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" strokecolor="#f37123" strokeweight="1pt">
               <v:stroke endcap="round"/>
             </v:line>
           </w:pict>
@@ -9496,7 +9554,7 @@
 </file>
 
 <file path=customXml/itemProps1.xml><?xml version="1.0" encoding="utf-8"?>
-<ds:datastoreItem xmlns:ds="http://schemas.openxmlformats.org/officeDocument/2006/customXml" ds:itemID="{BDCD04A1-A37D-4340-9420-E484E616A059}">
+<ds:datastoreItem xmlns:ds="http://schemas.openxmlformats.org/officeDocument/2006/customXml" ds:itemID="{F0DE5C5C-7EBA-40FE-9015-9D8B226C8F6B}">
   <ds:schemaRefs>
     <ds:schemaRef ds:uri="http://schemas.openxmlformats.org/officeDocument/2006/bibliography"/>
   </ds:schemaRefs>

</xml_diff>

<commit_message>
static resource config, update doctor profile picture functionality
</commit_message>
<xml_diff>
--- a/project-resources/Spring-MVC-Project-Assignment.docx
+++ b/project-resources/Spring-MVC-Project-Assignment.docx
@@ -53,17 +53,8 @@
             <w:rStyle w:val="Hyperlink"/>
             <w:lang w:val="en-US"/>
           </w:rPr>
-          <w:t xml:space="preserve"> MVC Course @ </w:t>
+          <w:t xml:space="preserve"> MVC Course @ SoftUni</w:t>
         </w:r>
-        <w:proofErr w:type="spellStart"/>
-        <w:r>
-          <w:rPr>
-            <w:rStyle w:val="Hyperlink"/>
-            <w:lang w:val="en-US"/>
-          </w:rPr>
-          <w:t>SoftUni</w:t>
-        </w:r>
-        <w:proofErr w:type="spellEnd"/>
       </w:hyperlink>
     </w:p>
     <w:p>
@@ -279,23 +270,13 @@
         </w:rPr>
         <w:t xml:space="preserve">se </w:t>
       </w:r>
-      <w:proofErr w:type="spellStart"/>
       <w:r>
         <w:rPr>
           <w:b/>
           <w:highlight w:val="green"/>
           <w:lang w:val="en-GB"/>
         </w:rPr>
-        <w:t>Thymeleaf</w:t>
-      </w:r>
-      <w:proofErr w:type="spellEnd"/>
-      <w:r>
-        <w:rPr>
-          <w:b/>
-          <w:highlight w:val="green"/>
-          <w:lang w:val="en-GB"/>
-        </w:rPr>
-        <w:t xml:space="preserve"> or JSP</w:t>
+        <w:t>Thymeleaf or JSP</w:t>
       </w:r>
       <w:r>
         <w:rPr>
@@ -501,7 +482,6 @@
         </w:rPr>
         <w:t>/</w:t>
       </w:r>
-      <w:proofErr w:type="spellStart"/>
       <w:r>
         <w:rPr>
           <w:b/>
@@ -510,7 +490,6 @@
         </w:rPr>
         <w:t>EclipseLink</w:t>
       </w:r>
-      <w:proofErr w:type="spellEnd"/>
       <w:r>
         <w:rPr>
           <w:highlight w:val="green"/>
@@ -806,17 +785,20 @@
           <w:numId w:val="26"/>
         </w:numPr>
         <w:rPr>
-          <w:lang w:val="en-GB"/>
-        </w:rPr>
-      </w:pPr>
-      <w:r>
-        <w:rPr>
+          <w:highlight w:val="green"/>
+          <w:lang w:val="en-GB"/>
+        </w:rPr>
+      </w:pPr>
+      <w:r>
+        <w:rPr>
+          <w:highlight w:val="green"/>
           <w:lang w:val="en-GB"/>
         </w:rPr>
         <w:t>Implement</w:t>
       </w:r>
       <w:r>
         <w:rPr>
+          <w:highlight w:val="green"/>
           <w:lang w:val="en-GB"/>
         </w:rPr>
         <w:t xml:space="preserve"> </w:t>
@@ -824,12 +806,14 @@
       <w:r>
         <w:rPr>
           <w:b/>
+          <w:highlight w:val="green"/>
           <w:lang w:val="en-GB"/>
         </w:rPr>
         <w:t>error handling</w:t>
       </w:r>
       <w:r>
         <w:rPr>
+          <w:highlight w:val="green"/>
           <w:lang w:val="en-GB"/>
         </w:rPr>
         <w:t xml:space="preserve"> and </w:t>
@@ -837,12 +821,14 @@
       <w:r>
         <w:rPr>
           <w:b/>
+          <w:highlight w:val="green"/>
           <w:lang w:val="en-GB"/>
         </w:rPr>
         <w:t>data validation</w:t>
       </w:r>
       <w:r>
         <w:rPr>
+          <w:highlight w:val="green"/>
           <w:lang w:val="en-GB"/>
         </w:rPr>
         <w:t xml:space="preserve"> to avoid crashes when invalid data is entered (both </w:t>
@@ -850,12 +836,14 @@
       <w:r>
         <w:rPr>
           <w:b/>
+          <w:highlight w:val="green"/>
           <w:lang w:val="en-GB"/>
         </w:rPr>
         <w:t>client-side</w:t>
       </w:r>
       <w:r>
         <w:rPr>
+          <w:highlight w:val="green"/>
           <w:lang w:val="en-GB"/>
         </w:rPr>
         <w:t xml:space="preserve"> and </w:t>
@@ -863,12 +851,14 @@
       <w:r>
         <w:rPr>
           <w:b/>
+          <w:highlight w:val="green"/>
           <w:lang w:val="en-GB"/>
         </w:rPr>
         <w:t>server-side</w:t>
       </w:r>
       <w:r>
         <w:rPr>
+          <w:highlight w:val="green"/>
           <w:lang w:val="en-GB"/>
         </w:rPr>
         <w:t>).</w:t>
@@ -885,11 +875,13 @@
           <w:rStyle w:val="Strong"/>
           <w:b w:val="0"/>
           <w:bCs w:val="0"/>
-          <w:lang w:val="en-GB"/>
-        </w:rPr>
-      </w:pPr>
-      <w:r>
-        <w:rPr>
+          <w:highlight w:val="green"/>
+          <w:lang w:val="en-GB"/>
+        </w:rPr>
+      </w:pPr>
+      <w:r>
+        <w:rPr>
+          <w:highlight w:val="green"/>
           <w:lang w:val="en-GB"/>
         </w:rPr>
         <w:t xml:space="preserve">Handle correctly the special HTML characters and tags like </w:t>
@@ -898,12 +890,14 @@
         <w:rPr>
           <w:rStyle w:val="Strong"/>
           <w:noProof/>
+          <w:highlight w:val="green"/>
           <w:lang w:val="en-US"/>
         </w:rPr>
         <w:t>&lt;br /&gt;</w:t>
       </w:r>
       <w:r>
         <w:rPr>
+          <w:highlight w:val="green"/>
           <w:lang w:val="en-US"/>
         </w:rPr>
         <w:t xml:space="preserve"> and </w:t>
@@ -911,6 +905,7 @@
       <w:r>
         <w:rPr>
           <w:rStyle w:val="Strong"/>
+          <w:highlight w:val="green"/>
           <w:lang w:val="en-US"/>
         </w:rPr>
         <w:t>&lt;script&gt;</w:t>
@@ -920,6 +915,7 @@
           <w:rStyle w:val="Strong"/>
           <w:b w:val="0"/>
           <w:bCs w:val="0"/>
+          <w:highlight w:val="green"/>
           <w:lang w:val="en-US"/>
         </w:rPr>
         <w:t xml:space="preserve"> (escape special characters).</w:t>
@@ -1164,8 +1160,6 @@
           <w:lang w:val="en-US"/>
         </w:rPr>
       </w:pPr>
-      <w:bookmarkStart w:id="0" w:name="_GoBack"/>
-      <w:bookmarkEnd w:id="0"/>
       <w:r>
         <w:rPr>
           <w:highlight w:val="green"/>
@@ -1178,23 +1172,7 @@
           <w:highlight w:val="green"/>
           <w:lang w:val="en-US"/>
         </w:rPr>
-        <w:t xml:space="preserve"> //</w:t>
-      </w:r>
-      <w:proofErr w:type="spellStart"/>
-      <w:r>
-        <w:rPr>
-          <w:highlight w:val="green"/>
-          <w:lang w:val="en-US"/>
-        </w:rPr>
-        <w:t>BikeNotFoundException</w:t>
-      </w:r>
-      <w:proofErr w:type="spellEnd"/>
-      <w:r>
-        <w:rPr>
-          <w:highlight w:val="green"/>
-          <w:lang w:val="en-US"/>
-        </w:rPr>
-        <w:t>()</w:t>
+        <w:t xml:space="preserve"> //BikeNotFoundException()</w:t>
       </w:r>
     </w:p>
     <w:p>
@@ -2631,10 +2609,12 @@
         </w:rPr>
         <w:t xml:space="preserve"> //</w:t>
       </w:r>
+      <w:bookmarkStart w:id="0" w:name="_GoBack"/>
+      <w:bookmarkEnd w:id="0"/>
       <w:r>
         <w:rPr>
           <w:b/>
-          <w:highlight w:val="red"/>
+          <w:highlight w:val="green"/>
           <w:lang w:val="en-US"/>
         </w:rPr>
         <w:t>PAGINATION</w:t>
@@ -2928,23 +2908,7 @@
           <w:highlight w:val="green"/>
           <w:lang w:val="en-US"/>
         </w:rPr>
-        <w:t xml:space="preserve">Autocomplete on </w:t>
-      </w:r>
-      <w:proofErr w:type="spellStart"/>
-      <w:r>
-        <w:rPr>
-          <w:highlight w:val="green"/>
-          <w:lang w:val="en-US"/>
-        </w:rPr>
-        <w:t>usrname</w:t>
-      </w:r>
-      <w:proofErr w:type="spellEnd"/>
-      <w:r>
-        <w:rPr>
-          <w:highlight w:val="green"/>
-          <w:lang w:val="en-US"/>
-        </w:rPr>
-        <w:t xml:space="preserve"> and email</w:t>
+        <w:t>Autocomplete on usrname and email</w:t>
       </w:r>
     </w:p>
     <w:p>
@@ -4804,7 +4768,7 @@
         </mc:Choice>
         <mc:Fallback>
           <w:pict>
-            <v:line w14:anchorId="277EA086" id="Straight Connector 1" o:spid="_x0000_s1026" style="position:absolute;flip:y;z-index:251659264;visibility:visible;mso-wrap-style:square;mso-width-percent:0;mso-height-percent:0;mso-wrap-distance-left:9pt;mso-wrap-distance-top:0;mso-wrap-distance-right:9pt;mso-wrap-distance-bottom:0;mso-position-horizontal:absolute;mso-position-horizontal-relative:text;mso-position-vertical:absolute;mso-position-vertical-relative:text;mso-width-percent:0;mso-height-percent:0;mso-width-relative:margin;mso-height-relative:margin" from="-.35pt,11.2pt" to="520.45pt,11.2pt" o:gfxdata="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" strokecolor="#f37123" strokeweight="1pt">
+            <v:line w14:anchorId="60C23662" id="Straight Connector 1" o:spid="_x0000_s1026" style="position:absolute;flip:y;z-index:251659264;visibility:visible;mso-wrap-style:square;mso-width-percent:0;mso-height-percent:0;mso-wrap-distance-left:9pt;mso-wrap-distance-top:0;mso-wrap-distance-right:9pt;mso-wrap-distance-bottom:0;mso-position-horizontal:absolute;mso-position-horizontal-relative:text;mso-position-vertical:absolute;mso-position-vertical-relative:text;mso-width-percent:0;mso-height-percent:0;mso-width-relative:margin;mso-height-relative:margin" from="-.35pt,11.2pt" to="520.45pt,11.2pt" o:gfxdata="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" strokecolor="#f37123" strokeweight="1pt">
               <v:stroke endcap="round"/>
             </v:line>
           </w:pict>
@@ -9554,7 +9518,7 @@
 </file>
 
 <file path=customXml/itemProps1.xml><?xml version="1.0" encoding="utf-8"?>
-<ds:datastoreItem xmlns:ds="http://schemas.openxmlformats.org/officeDocument/2006/customXml" ds:itemID="{F0DE5C5C-7EBA-40FE-9015-9D8B226C8F6B}">
+<ds:datastoreItem xmlns:ds="http://schemas.openxmlformats.org/officeDocument/2006/customXml" ds:itemID="{C2F5EB1A-5475-49DC-9B4A-37A76992A2BC}">
   <ds:schemaRefs>
     <ds:schemaRef ds:uri="http://schemas.openxmlformats.org/officeDocument/2006/bibliography"/>
   </ds:schemaRefs>

</xml_diff>